<commit_message>
[ADD] Comments to code
</commit_message>
<xml_diff>
--- a/doc/sPC.docx
+++ b/doc/sPC.docx
@@ -1,6 +1,6 @@
 
 <file path=word/document.xml><?xml version="1.0" encoding="utf-8"?>
-<w:document xmlns:wpc="http://schemas.microsoft.com/office/word/2010/wordprocessingCanvas" xmlns:cx="http://schemas.microsoft.com/office/drawing/2014/chartex" xmlns:cx1="http://schemas.microsoft.com/office/drawing/2015/9/8/chartex" xmlns:cx2="http://schemas.microsoft.com/office/drawing/2015/10/21/chartex" xmlns:cx3="http://schemas.microsoft.com/office/drawing/2016/5/9/chartex" xmlns:cx4="http://schemas.microsoft.com/office/drawing/2016/5/10/chartex" xmlns:cx5="http://schemas.microsoft.com/office/drawing/2016/5/11/chartex" xmlns:cx6="http://schemas.microsoft.com/office/drawing/2016/5/12/chartex" xmlns:cx7="http://schemas.microsoft.com/office/drawing/2016/5/13/chartex" xmlns:cx8="http://schemas.microsoft.com/office/drawing/2016/5/14/chartex" xmlns:mc="http://schemas.openxmlformats.org/markup-compatibility/2006" xmlns:aink="http://schemas.microsoft.com/office/drawing/2016/ink" xmlns:am3d="http://schemas.microsoft.com/office/drawing/2017/model3d" xmlns:o="urn:schemas-microsoft-com:office:office" xmlns:oel="http://schemas.microsoft.com/office/2019/extlst" xmlns:r="http://schemas.openxmlformats.org/officeDocument/2006/relationships" xmlns:m="http://schemas.openxmlformats.org/officeDocument/2006/math" xmlns:v="urn:schemas-microsoft-com:vml" xmlns:wp14="http://schemas.microsoft.com/office/word/2010/wordprocessingDrawing" xmlns:wp="http://schemas.openxmlformats.org/drawingml/2006/wordprocessingDrawing" xmlns:w10="urn:schemas-microsoft-com:office:word" xmlns:w="http://schemas.openxmlformats.org/wordprocessingml/2006/main" xmlns:w14="http://schemas.microsoft.com/office/word/2010/wordml" xmlns:w15="http://schemas.microsoft.com/office/word/2012/wordml" xmlns:w16cex="http://schemas.microsoft.com/office/word/2018/wordml/cex" xmlns:w16cid="http://schemas.microsoft.com/office/word/2016/wordml/cid" xmlns:w16="http://schemas.microsoft.com/office/word/2018/wordml" xmlns:w16sdtdh="http://schemas.microsoft.com/office/word/2020/wordml/sdtdatahash" xmlns:w16se="http://schemas.microsoft.com/office/word/2015/wordml/symex" xmlns:wpg="http://schemas.microsoft.com/office/word/2010/wordprocessingGroup" xmlns:wpi="http://schemas.microsoft.com/office/word/2010/wordprocessingInk" xmlns:wne="http://schemas.microsoft.com/office/word/2006/wordml" xmlns:wps="http://schemas.microsoft.com/office/word/2010/wordprocessingShape" mc:Ignorable="w14 w15 w16se w16cid w16 w16cex w16sdtdh wp14">
+<w:document xmlns:wpc="http://schemas.microsoft.com/office/word/2010/wordprocessingCanvas" xmlns:cx="http://schemas.microsoft.com/office/drawing/2014/chartex" xmlns:cx1="http://schemas.microsoft.com/office/drawing/2015/9/8/chartex" xmlns:cx2="http://schemas.microsoft.com/office/drawing/2015/10/21/chartex" xmlns:cx3="http://schemas.microsoft.com/office/drawing/2016/5/9/chartex" xmlns:cx4="http://schemas.microsoft.com/office/drawing/2016/5/10/chartex" xmlns:cx5="http://schemas.microsoft.com/office/drawing/2016/5/11/chartex" xmlns:cx6="http://schemas.microsoft.com/office/drawing/2016/5/12/chartex" xmlns:cx7="http://schemas.microsoft.com/office/drawing/2016/5/13/chartex" xmlns:cx8="http://schemas.microsoft.com/office/drawing/2016/5/14/chartex" xmlns:mc="http://schemas.openxmlformats.org/markup-compatibility/2006" xmlns:aink="http://schemas.microsoft.com/office/drawing/2016/ink" xmlns:am3d="http://schemas.microsoft.com/office/drawing/2017/model3d" xmlns:o="urn:schemas-microsoft-com:office:office" xmlns:r="http://schemas.openxmlformats.org/officeDocument/2006/relationships" xmlns:m="http://schemas.openxmlformats.org/officeDocument/2006/math" xmlns:v="urn:schemas-microsoft-com:vml" xmlns:wp14="http://schemas.microsoft.com/office/word/2010/wordprocessingDrawing" xmlns:wp="http://schemas.openxmlformats.org/drawingml/2006/wordprocessingDrawing" xmlns:w10="urn:schemas-microsoft-com:office:word" xmlns:w="http://schemas.openxmlformats.org/wordprocessingml/2006/main" xmlns:w14="http://schemas.microsoft.com/office/word/2010/wordml" xmlns:w15="http://schemas.microsoft.com/office/word/2012/wordml" xmlns:w16cex="http://schemas.microsoft.com/office/word/2018/wordml/cex" xmlns:w16cid="http://schemas.microsoft.com/office/word/2016/wordml/cid" xmlns:w16="http://schemas.microsoft.com/office/word/2018/wordml" xmlns:w16sdtdh="http://schemas.microsoft.com/office/word/2020/wordml/sdtdatahash" xmlns:w16se="http://schemas.microsoft.com/office/word/2015/wordml/symex" xmlns:wpg="http://schemas.microsoft.com/office/word/2010/wordprocessingGroup" xmlns:wpi="http://schemas.microsoft.com/office/word/2010/wordprocessingInk" xmlns:wne="http://schemas.microsoft.com/office/word/2006/wordml" xmlns:wps="http://schemas.microsoft.com/office/word/2010/wordprocessingShape" mc:Ignorable="w14 w15 w16se w16cid w16 w16cex w16sdtdh wp14">
   <w:body>
     <w:p>
       <w:pPr>
@@ -742,17 +742,13 @@
       <w:pPr>
         <w:jc w:val="center"/>
         <w:rPr>
-          <w:b/>
-          <w:bCs/>
-          <w:sz w:val="28"/>
-          <w:szCs w:val="28"/>
-          <w:lang w:val="bg-BG"/>
-        </w:rPr>
-      </w:pPr>
-      <w:r>
-        <w:rPr>
-          <w:b/>
-          <w:bCs/>
+          <w:sz w:val="28"/>
+          <w:szCs w:val="28"/>
+          <w:lang w:val="bg-BG"/>
+        </w:rPr>
+      </w:pPr>
+      <w:r>
+        <w:rPr>
           <w:sz w:val="28"/>
           <w:szCs w:val="28"/>
           <w:lang w:val="bg-BG"/>
@@ -761,8 +757,6 @@
       </w:r>
       <w:r>
         <w:rPr>
-          <w:b/>
-          <w:bCs/>
           <w:sz w:val="28"/>
           <w:szCs w:val="28"/>
           <w:lang w:val="bg-BG"/>
@@ -771,8 +765,6 @@
       </w:r>
       <w:r>
         <w:rPr>
-          <w:b/>
-          <w:bCs/>
           <w:sz w:val="28"/>
           <w:szCs w:val="28"/>
           <w:lang w:val="bg-BG"/>
@@ -781,8 +773,6 @@
       </w:r>
       <w:r>
         <w:rPr>
-          <w:b/>
-          <w:bCs/>
           <w:sz w:val="28"/>
           <w:szCs w:val="28"/>
           <w:lang w:val="bg-BG"/>
@@ -791,8 +781,6 @@
       </w:r>
       <w:r>
         <w:rPr>
-          <w:b/>
-          <w:bCs/>
           <w:sz w:val="28"/>
           <w:szCs w:val="28"/>
           <w:lang w:val="bg-BG"/>
@@ -802,13 +790,26 @@
       </w:r>
       <w:r>
         <w:rPr>
-          <w:b/>
-          <w:bCs/>
           <w:sz w:val="28"/>
           <w:szCs w:val="28"/>
           <w:lang w:val="bg-BG"/>
         </w:rPr>
         <w:tab/>
+      </w:r>
+      <w:r>
+        <w:rPr>
+          <w:sz w:val="28"/>
+          <w:szCs w:val="28"/>
+          <w:lang w:val="bg-BG"/>
+        </w:rPr>
+        <w:t xml:space="preserve">          </w:t>
+      </w:r>
+      <w:r>
+        <w:rPr>
+          <w:sz w:val="28"/>
+          <w:szCs w:val="28"/>
+          <w:lang w:val="bg-BG"/>
+        </w:rPr>
         <w:t>Енчо Шахънов</w:t>
       </w:r>
     </w:p>
@@ -1166,20 +1167,22 @@
     </w:p>
     <w:p>
       <w:pPr>
-        <w:rPr>
-          <w:b/>
-          <w:bCs/>
-          <w:sz w:val="28"/>
-          <w:szCs w:val="28"/>
-          <w:lang w:val="bg-BG"/>
-        </w:rPr>
-      </w:pPr>
-      <w:r>
-        <w:rPr>
-          <w:b/>
-          <w:bCs/>
-          <w:sz w:val="28"/>
-          <w:szCs w:val="28"/>
+        <w:spacing w:line="360" w:lineRule="auto"/>
+        <w:jc w:val="center"/>
+        <w:rPr>
+          <w:b/>
+          <w:bCs/>
+          <w:sz w:val="56"/>
+          <w:szCs w:val="56"/>
+          <w:lang w:val="bg-BG"/>
+        </w:rPr>
+      </w:pPr>
+      <w:r>
+        <w:rPr>
+          <w:b/>
+          <w:bCs/>
+          <w:sz w:val="56"/>
+          <w:szCs w:val="56"/>
           <w:lang w:val="bg-BG"/>
         </w:rPr>
         <w:t>ЗАДАНИЕ</w:t>
@@ -1187,20 +1190,22 @@
     </w:p>
     <w:p>
       <w:pPr>
-        <w:rPr>
-          <w:b/>
-          <w:bCs/>
-          <w:sz w:val="28"/>
-          <w:szCs w:val="28"/>
-          <w:lang w:val="bg-BG"/>
-        </w:rPr>
-      </w:pPr>
-      <w:r>
-        <w:rPr>
-          <w:b/>
-          <w:bCs/>
-          <w:sz w:val="28"/>
-          <w:szCs w:val="28"/>
+        <w:spacing w:line="360" w:lineRule="auto"/>
+        <w:jc w:val="center"/>
+        <w:rPr>
+          <w:b/>
+          <w:bCs/>
+          <w:sz w:val="48"/>
+          <w:szCs w:val="48"/>
+          <w:lang w:val="bg-BG"/>
+        </w:rPr>
+      </w:pPr>
+      <w:r>
+        <w:rPr>
+          <w:b/>
+          <w:bCs/>
+          <w:sz w:val="48"/>
+          <w:szCs w:val="48"/>
           <w:lang w:val="bg-BG"/>
         </w:rPr>
         <w:t>за курсова работа</w:t>
@@ -1208,6 +1213,7 @@
     </w:p>
     <w:p>
       <w:pPr>
+        <w:jc w:val="center"/>
         <w:rPr>
           <w:b/>
           <w:bCs/>
@@ -1226,6 +1232,18 @@
         </w:rPr>
         <w:t>на  ученика Калоян Стефанов Дойчинов от 10а клас</w:t>
       </w:r>
+    </w:p>
+    <w:p>
+      <w:pPr>
+        <w:jc w:val="center"/>
+        <w:rPr>
+          <w:b/>
+          <w:bCs/>
+          <w:sz w:val="28"/>
+          <w:szCs w:val="28"/>
+          <w:lang w:val="bg-BG"/>
+        </w:rPr>
+      </w:pPr>
     </w:p>
     <w:p>
       <w:pPr>
@@ -1263,6 +1281,35 @@
         </w:rPr>
         <w:t>Тема</w:t>
       </w:r>
+      <w:r>
+        <w:rPr>
+          <w:b/>
+          <w:bCs/>
+          <w:sz w:val="28"/>
+          <w:szCs w:val="28"/>
+          <w:lang w:val="bg-BG"/>
+        </w:rPr>
+        <w:t xml:space="preserve">: </w:t>
+      </w:r>
+      <w:r>
+        <w:rPr>
+          <w:sz w:val="28"/>
+          <w:szCs w:val="28"/>
+          <w:lang w:val="bg-BG"/>
+        </w:rPr>
+        <w:t>Дистанционно управление на компютър</w:t>
+      </w:r>
+    </w:p>
+    <w:p>
+      <w:pPr>
+        <w:rPr>
+          <w:b/>
+          <w:bCs/>
+          <w:sz w:val="28"/>
+          <w:szCs w:val="28"/>
+          <w:lang w:val="bg-BG"/>
+        </w:rPr>
+      </w:pPr>
     </w:p>
     <w:p>
       <w:pPr>
@@ -1298,27 +1345,31 @@
           <w:numId w:val="1"/>
         </w:numPr>
         <w:rPr>
-          <w:b/>
-          <w:bCs/>
-          <w:sz w:val="28"/>
-          <w:szCs w:val="28"/>
-          <w:lang w:val="bg-BG"/>
-        </w:rPr>
-      </w:pPr>
-      <w:r>
-        <w:rPr>
-          <w:b/>
-          <w:bCs/>
-          <w:sz w:val="28"/>
-          <w:szCs w:val="28"/>
-          <w:lang w:val="bg-BG"/>
-        </w:rPr>
-        <w:t xml:space="preserve"> Разработване на </w:t>
-      </w:r>
-      <w:r>
-        <w:rPr>
-          <w:b/>
-          <w:bCs/>
+          <w:sz w:val="28"/>
+          <w:szCs w:val="28"/>
+          <w:lang w:val="bg-BG"/>
+        </w:rPr>
+      </w:pPr>
+      <w:r>
+        <w:rPr>
+          <w:b/>
+          <w:bCs/>
+          <w:sz w:val="28"/>
+          <w:szCs w:val="28"/>
+          <w:lang w:val="bg-BG"/>
+        </w:rPr>
+        <w:t xml:space="preserve"> </w:t>
+      </w:r>
+      <w:r>
+        <w:rPr>
+          <w:sz w:val="28"/>
+          <w:szCs w:val="28"/>
+          <w:lang w:val="bg-BG"/>
+        </w:rPr>
+        <w:t xml:space="preserve">Разработване на </w:t>
+      </w:r>
+      <w:r>
+        <w:rPr>
           <w:sz w:val="28"/>
           <w:szCs w:val="28"/>
           <w:lang w:val="bg-BG"/>
@@ -1327,8 +1378,6 @@
       </w:r>
       <w:r>
         <w:rPr>
-          <w:b/>
-          <w:bCs/>
           <w:sz w:val="28"/>
           <w:szCs w:val="28"/>
         </w:rPr>
@@ -1336,8 +1385,6 @@
       </w:r>
       <w:r>
         <w:rPr>
-          <w:b/>
-          <w:bCs/>
           <w:sz w:val="28"/>
           <w:szCs w:val="28"/>
           <w:lang w:val="ru-RU"/>
@@ -1346,13 +1393,285 @@
       </w:r>
       <w:r>
         <w:rPr>
-          <w:b/>
-          <w:bCs/>
-          <w:sz w:val="28"/>
-          <w:szCs w:val="28"/>
-          <w:lang w:val="bg-BG"/>
-        </w:rPr>
-        <w:t xml:space="preserve"> </w:t>
+          <w:sz w:val="28"/>
+          <w:szCs w:val="28"/>
+          <w:lang w:val="bg-BG"/>
+        </w:rPr>
+        <w:t>платка</w:t>
+      </w:r>
+    </w:p>
+    <w:p>
+      <w:pPr>
+        <w:pStyle w:val="ListParagraph"/>
+        <w:numPr>
+          <w:ilvl w:val="1"/>
+          <w:numId w:val="1"/>
+        </w:numPr>
+        <w:rPr>
+          <w:sz w:val="28"/>
+          <w:szCs w:val="28"/>
+          <w:lang w:val="bg-BG"/>
+        </w:rPr>
+      </w:pPr>
+      <w:r>
+        <w:rPr>
+          <w:sz w:val="28"/>
+          <w:szCs w:val="28"/>
+          <w:lang w:val="bg-BG"/>
+        </w:rPr>
+        <w:t xml:space="preserve"> Разработване на система, която управлява работното състояние на компютър и отчита данни като температура и влага</w:t>
+      </w:r>
+    </w:p>
+    <w:p>
+      <w:pPr>
+        <w:pStyle w:val="ListParagraph"/>
+        <w:numPr>
+          <w:ilvl w:val="1"/>
+          <w:numId w:val="1"/>
+        </w:numPr>
+        <w:rPr>
+          <w:sz w:val="28"/>
+          <w:szCs w:val="28"/>
+          <w:lang w:val="bg-BG"/>
+        </w:rPr>
+      </w:pPr>
+      <w:r>
+        <w:rPr>
+          <w:sz w:val="28"/>
+          <w:szCs w:val="28"/>
+          <w:lang w:val="bg-BG"/>
+        </w:rPr>
+        <w:t xml:space="preserve"> Визуализиране на данни като измерената температура и влага в компютърната кутия</w:t>
+      </w:r>
+    </w:p>
+    <w:p>
+      <w:pPr>
+        <w:rPr>
+          <w:b/>
+          <w:bCs/>
+          <w:sz w:val="28"/>
+          <w:szCs w:val="28"/>
+          <w:lang w:val="bg-BG"/>
+        </w:rPr>
+      </w:pPr>
+    </w:p>
+    <w:p>
+      <w:pPr>
+        <w:rPr>
+          <w:b/>
+          <w:bCs/>
+          <w:sz w:val="28"/>
+          <w:szCs w:val="28"/>
+          <w:lang w:val="bg-BG"/>
+        </w:rPr>
+      </w:pPr>
+    </w:p>
+    <w:p>
+      <w:pPr>
+        <w:rPr>
+          <w:b/>
+          <w:bCs/>
+          <w:sz w:val="28"/>
+          <w:szCs w:val="28"/>
+          <w:lang w:val="bg-BG"/>
+        </w:rPr>
+      </w:pPr>
+    </w:p>
+    <w:p>
+      <w:pPr>
+        <w:rPr>
+          <w:b/>
+          <w:bCs/>
+          <w:sz w:val="28"/>
+          <w:szCs w:val="28"/>
+          <w:lang w:val="bg-BG"/>
+        </w:rPr>
+      </w:pPr>
+    </w:p>
+    <w:p>
+      <w:pPr>
+        <w:rPr>
+          <w:b/>
+          <w:bCs/>
+          <w:sz w:val="28"/>
+          <w:szCs w:val="28"/>
+          <w:lang w:val="bg-BG"/>
+        </w:rPr>
+      </w:pPr>
+    </w:p>
+    <w:p>
+      <w:pPr>
+        <w:rPr>
+          <w:b/>
+          <w:bCs/>
+          <w:sz w:val="28"/>
+          <w:szCs w:val="28"/>
+          <w:lang w:val="bg-BG"/>
+        </w:rPr>
+      </w:pPr>
+    </w:p>
+    <w:p>
+      <w:pPr>
+        <w:rPr>
+          <w:b/>
+          <w:bCs/>
+          <w:sz w:val="28"/>
+          <w:szCs w:val="28"/>
+          <w:lang w:val="bg-BG"/>
+        </w:rPr>
+      </w:pPr>
+    </w:p>
+    <w:p>
+      <w:pPr>
+        <w:rPr>
+          <w:b/>
+          <w:bCs/>
+          <w:sz w:val="28"/>
+          <w:szCs w:val="28"/>
+          <w:lang w:val="bg-BG"/>
+        </w:rPr>
+      </w:pPr>
+    </w:p>
+    <w:p>
+      <w:pPr>
+        <w:ind w:left="5040"/>
+        <w:rPr>
+          <w:b/>
+          <w:bCs/>
+          <w:sz w:val="28"/>
+          <w:szCs w:val="28"/>
+          <w:lang w:val="bg-BG"/>
+        </w:rPr>
+      </w:pPr>
+      <w:r>
+        <w:rPr>
+          <w:b/>
+          <w:bCs/>
+          <w:sz w:val="28"/>
+          <w:szCs w:val="28"/>
+          <w:lang w:val="bg-BG"/>
+        </w:rPr>
+        <w:t xml:space="preserve">        Курсист</w:t>
+      </w:r>
+      <w:r>
+        <w:rPr>
+          <w:b/>
+          <w:bCs/>
+          <w:sz w:val="28"/>
+          <w:szCs w:val="28"/>
+          <w:lang w:val="bg-BG"/>
+        </w:rPr>
+        <w:t>:</w:t>
+      </w:r>
+      <w:r>
+        <w:rPr>
+          <w:sz w:val="28"/>
+          <w:szCs w:val="28"/>
+          <w:lang w:val="bg-BG"/>
+        </w:rPr>
+        <w:t>…………………</w:t>
+      </w:r>
+      <w:r>
+        <w:rPr>
+          <w:sz w:val="28"/>
+          <w:szCs w:val="28"/>
+          <w:lang w:val="bg-BG"/>
+        </w:rPr>
+        <w:t>…</w:t>
+      </w:r>
+    </w:p>
+    <w:p>
+      <w:pPr>
+        <w:ind w:left="5040"/>
+        <w:rPr>
+          <w:b/>
+          <w:bCs/>
+          <w:sz w:val="28"/>
+          <w:szCs w:val="28"/>
+          <w:lang w:val="bg-BG"/>
+        </w:rPr>
+      </w:pPr>
+      <w:r>
+        <w:rPr>
+          <w:b/>
+          <w:bCs/>
+          <w:sz w:val="28"/>
+          <w:szCs w:val="28"/>
+          <w:lang w:val="bg-BG"/>
+        </w:rPr>
+        <w:tab/>
+        <w:t xml:space="preserve">           /Калоян Дойчинов/</w:t>
+      </w:r>
+    </w:p>
+    <w:p>
+      <w:pPr>
+        <w:ind w:left="5040"/>
+        <w:rPr>
+          <w:b/>
+          <w:bCs/>
+          <w:sz w:val="28"/>
+          <w:szCs w:val="28"/>
+          <w:lang w:val="bg-BG"/>
+        </w:rPr>
+      </w:pPr>
+    </w:p>
+    <w:p>
+      <w:pPr>
+        <w:ind w:left="5040"/>
+        <w:rPr>
+          <w:sz w:val="28"/>
+          <w:szCs w:val="28"/>
+          <w:lang w:val="bg-BG"/>
+        </w:rPr>
+      </w:pPr>
+      <w:r>
+        <w:rPr>
+          <w:b/>
+          <w:bCs/>
+          <w:sz w:val="28"/>
+          <w:szCs w:val="28"/>
+          <w:lang w:val="bg-BG"/>
+        </w:rPr>
+        <w:t xml:space="preserve">        Оценител</w:t>
+      </w:r>
+      <w:r>
+        <w:rPr>
+          <w:b/>
+          <w:bCs/>
+          <w:sz w:val="28"/>
+          <w:szCs w:val="28"/>
+          <w:lang w:val="bg-BG"/>
+        </w:rPr>
+        <w:t>:</w:t>
+      </w:r>
+      <w:r>
+        <w:rPr>
+          <w:sz w:val="28"/>
+          <w:szCs w:val="28"/>
+          <w:lang w:val="bg-BG"/>
+        </w:rPr>
+        <w:t>………………….</w:t>
+      </w:r>
+    </w:p>
+    <w:p>
+      <w:pPr>
+        <w:ind w:left="5040"/>
+        <w:rPr>
+          <w:b/>
+          <w:bCs/>
+          <w:sz w:val="28"/>
+          <w:szCs w:val="28"/>
+          <w:lang w:val="bg-BG"/>
+        </w:rPr>
+      </w:pPr>
+      <w:r>
+        <w:rPr>
+          <w:sz w:val="28"/>
+          <w:szCs w:val="28"/>
+          <w:lang w:val="bg-BG"/>
+        </w:rPr>
+        <w:tab/>
+        <w:t xml:space="preserve">            /г-н Енчо Шахънов/</w:t>
       </w:r>
       <w:r>
         <w:rPr>
@@ -1378,16 +1697,21 @@
     </w:p>
     <w:p>
       <w:pPr>
-        <w:rPr>
-          <w:sz w:val="28"/>
-          <w:szCs w:val="28"/>
-          <w:lang w:val="bg-BG"/>
-        </w:rPr>
-      </w:pPr>
-      <w:r>
-        <w:rPr>
-          <w:sz w:val="28"/>
-          <w:szCs w:val="28"/>
+        <w:jc w:val="center"/>
+        <w:rPr>
+          <w:b/>
+          <w:bCs/>
+          <w:sz w:val="32"/>
+          <w:szCs w:val="32"/>
+          <w:lang w:val="bg-BG"/>
+        </w:rPr>
+      </w:pPr>
+      <w:r>
+        <w:rPr>
+          <w:b/>
+          <w:bCs/>
+          <w:sz w:val="32"/>
+          <w:szCs w:val="32"/>
           <w:lang w:val="bg-BG"/>
         </w:rPr>
         <w:t>Съдържание</w:t>
@@ -1409,6 +1733,7 @@
           <w:tab w:val="right" w:leader="dot" w:pos="9010"/>
         </w:tabs>
         <w:rPr>
+          <w:rFonts w:asciiTheme="minorHAnsi" w:eastAsiaTheme="minorEastAsia" w:hAnsiTheme="minorHAnsi" w:cstheme="minorBidi"/>
           <w:noProof/>
         </w:rPr>
       </w:pPr>
@@ -1436,14 +1761,16 @@
         </w:rPr>
         <w:fldChar w:fldCharType="separate"/>
       </w:r>
-      <w:hyperlink w:anchor="_Toc100145721" w:history="1">
+      <w:hyperlink w:anchor="_Toc100510845" w:history="1">
         <w:r>
           <w:rPr>
             <w:rStyle w:val="Hyperlink"/>
+            <w:b/>
+            <w:bCs/>
             <w:noProof/>
             <w:lang w:val="bg-BG"/>
           </w:rPr>
-          <w:t>Увод</w:t>
+          <w:t>УВОД</w:t>
         </w:r>
         <w:r>
           <w:rPr>
@@ -1464,7 +1791,7 @@
             <w:noProof/>
             <w:webHidden/>
           </w:rPr>
-          <w:instrText xml:space="preserve"> PAGEREF _Toc100145721 \h </w:instrText>
+          <w:instrText xml:space="preserve"> PAGEREF _Toc100510845 \h </w:instrText>
         </w:r>
         <w:r>
           <w:rPr>
@@ -1484,7 +1811,7 @@
             <w:noProof/>
             <w:webHidden/>
           </w:rPr>
-          <w:t>- 3 -</w:t>
+          <w:t>- 4 -</w:t>
         </w:r>
         <w:r>
           <w:rPr>
@@ -1502,17 +1829,20 @@
           <w:tab w:val="right" w:leader="dot" w:pos="9010"/>
         </w:tabs>
         <w:rPr>
+          <w:rFonts w:asciiTheme="minorHAnsi" w:eastAsiaTheme="minorEastAsia" w:hAnsiTheme="minorHAnsi" w:cstheme="minorBidi"/>
           <w:noProof/>
         </w:rPr>
       </w:pPr>
-      <w:hyperlink w:anchor="_Toc100145722" w:history="1">
+      <w:hyperlink w:anchor="_Toc100510846" w:history="1">
         <w:r>
           <w:rPr>
             <w:rStyle w:val="Hyperlink"/>
+            <w:b/>
+            <w:bCs/>
             <w:noProof/>
             <w:lang w:val="bg-BG"/>
           </w:rPr>
-          <w:t>Идеята</w:t>
+          <w:t>ПЪРВА ГЛАВА</w:t>
         </w:r>
         <w:r>
           <w:rPr>
@@ -1533,7 +1863,7 @@
             <w:noProof/>
             <w:webHidden/>
           </w:rPr>
-          <w:instrText xml:space="preserve"> PAGEREF _Toc100145722 \h </w:instrText>
+          <w:instrText xml:space="preserve"> PAGEREF _Toc100510846 \h </w:instrText>
         </w:r>
         <w:r>
           <w:rPr>
@@ -1553,7 +1883,7 @@
             <w:noProof/>
             <w:webHidden/>
           </w:rPr>
-          <w:t>- 4 -</w:t>
+          <w:t>- 5 -</w:t>
         </w:r>
         <w:r>
           <w:rPr>
@@ -1571,17 +1901,20 @@
           <w:tab w:val="right" w:leader="dot" w:pos="9010"/>
         </w:tabs>
         <w:rPr>
+          <w:rFonts w:asciiTheme="minorHAnsi" w:eastAsiaTheme="minorEastAsia" w:hAnsiTheme="minorHAnsi" w:cstheme="minorBidi"/>
           <w:noProof/>
         </w:rPr>
       </w:pPr>
-      <w:hyperlink w:anchor="_Toc100145723" w:history="1">
+      <w:hyperlink w:anchor="_Toc100510847" w:history="1">
         <w:r>
           <w:rPr>
             <w:rStyle w:val="Hyperlink"/>
+            <w:b/>
+            <w:bCs/>
             <w:noProof/>
             <w:lang w:val="bg-BG"/>
           </w:rPr>
-          <w:t>Всичко използвано в реализацията на проекта</w:t>
+          <w:t>ХАРДУЕРНИ КОМПОНЕНТИ, ИЗПОЛЗВАНИ В РЕАЛИЗАЦИЯТА НА ПРОЕКТА</w:t>
         </w:r>
         <w:r>
           <w:rPr>
@@ -1602,7 +1935,475 @@
             <w:noProof/>
             <w:webHidden/>
           </w:rPr>
-          <w:instrText xml:space="preserve"> PAGEREF _Toc100145723 \h </w:instrText>
+          <w:instrText xml:space="preserve"> PAGEREF _Toc100510847 \h </w:instrText>
+        </w:r>
+        <w:r>
+          <w:rPr>
+            <w:noProof/>
+            <w:webHidden/>
+          </w:rPr>
+        </w:r>
+        <w:r>
+          <w:rPr>
+            <w:noProof/>
+            <w:webHidden/>
+          </w:rPr>
+          <w:fldChar w:fldCharType="separate"/>
+        </w:r>
+        <w:r>
+          <w:rPr>
+            <w:noProof/>
+            <w:webHidden/>
+          </w:rPr>
+          <w:t>- 5 -</w:t>
+        </w:r>
+        <w:r>
+          <w:rPr>
+            <w:noProof/>
+            <w:webHidden/>
+          </w:rPr>
+          <w:fldChar w:fldCharType="end"/>
+        </w:r>
+      </w:hyperlink>
+    </w:p>
+    <w:p>
+      <w:pPr>
+        <w:pStyle w:val="TOC1"/>
+        <w:tabs>
+          <w:tab w:val="left" w:pos="480"/>
+          <w:tab w:val="right" w:leader="dot" w:pos="9010"/>
+        </w:tabs>
+        <w:rPr>
+          <w:rFonts w:asciiTheme="minorHAnsi" w:eastAsiaTheme="minorEastAsia" w:hAnsiTheme="minorHAnsi" w:cstheme="minorBidi"/>
+          <w:noProof/>
+        </w:rPr>
+      </w:pPr>
+      <w:hyperlink w:anchor="_Toc100510848" w:history="1">
+        <w:r>
+          <w:rPr>
+            <w:rStyle w:val="Hyperlink"/>
+            <w:b/>
+            <w:bCs/>
+            <w:noProof/>
+            <w:lang w:val="bg-BG"/>
+          </w:rPr>
+          <w:t>1.</w:t>
+        </w:r>
+        <w:r>
+          <w:rPr>
+            <w:rFonts w:asciiTheme="minorHAnsi" w:eastAsiaTheme="minorEastAsia" w:hAnsiTheme="minorHAnsi" w:cstheme="minorBidi"/>
+            <w:noProof/>
+          </w:rPr>
+          <w:tab/>
+        </w:r>
+        <w:r>
+          <w:rPr>
+            <w:rStyle w:val="Hyperlink"/>
+            <w:b/>
+            <w:bCs/>
+            <w:noProof/>
+            <w:lang w:val="bg-BG"/>
+          </w:rPr>
+          <w:t xml:space="preserve">Избиране на </w:t>
+        </w:r>
+        <w:r>
+          <w:rPr>
+            <w:rStyle w:val="Hyperlink"/>
+            <w:b/>
+            <w:bCs/>
+            <w:noProof/>
+          </w:rPr>
+          <w:t xml:space="preserve">Arduino </w:t>
+        </w:r>
+        <w:r>
+          <w:rPr>
+            <w:rStyle w:val="Hyperlink"/>
+            <w:b/>
+            <w:bCs/>
+            <w:noProof/>
+            <w:lang w:val="bg-BG"/>
+          </w:rPr>
+          <w:t>платка</w:t>
+        </w:r>
+        <w:r>
+          <w:rPr>
+            <w:noProof/>
+            <w:webHidden/>
+          </w:rPr>
+          <w:tab/>
+        </w:r>
+        <w:r>
+          <w:rPr>
+            <w:noProof/>
+            <w:webHidden/>
+          </w:rPr>
+          <w:fldChar w:fldCharType="begin"/>
+        </w:r>
+        <w:r>
+          <w:rPr>
+            <w:noProof/>
+            <w:webHidden/>
+          </w:rPr>
+          <w:instrText xml:space="preserve"> PAGEREF _Toc100510848 \h </w:instrText>
+        </w:r>
+        <w:r>
+          <w:rPr>
+            <w:noProof/>
+            <w:webHidden/>
+          </w:rPr>
+        </w:r>
+        <w:r>
+          <w:rPr>
+            <w:noProof/>
+            <w:webHidden/>
+          </w:rPr>
+          <w:fldChar w:fldCharType="separate"/>
+        </w:r>
+        <w:r>
+          <w:rPr>
+            <w:noProof/>
+            <w:webHidden/>
+          </w:rPr>
+          <w:t>- 5 -</w:t>
+        </w:r>
+        <w:r>
+          <w:rPr>
+            <w:noProof/>
+            <w:webHidden/>
+          </w:rPr>
+          <w:fldChar w:fldCharType="end"/>
+        </w:r>
+      </w:hyperlink>
+    </w:p>
+    <w:p>
+      <w:pPr>
+        <w:pStyle w:val="TOC1"/>
+        <w:tabs>
+          <w:tab w:val="left" w:pos="480"/>
+          <w:tab w:val="right" w:leader="dot" w:pos="9010"/>
+        </w:tabs>
+        <w:rPr>
+          <w:rFonts w:asciiTheme="minorHAnsi" w:eastAsiaTheme="minorEastAsia" w:hAnsiTheme="minorHAnsi" w:cstheme="minorBidi"/>
+          <w:noProof/>
+        </w:rPr>
+      </w:pPr>
+      <w:hyperlink w:anchor="_Toc100510849" w:history="1">
+        <w:r>
+          <w:rPr>
+            <w:rStyle w:val="Hyperlink"/>
+            <w:b/>
+            <w:bCs/>
+            <w:noProof/>
+            <w:lang w:val="bg-BG"/>
+          </w:rPr>
+          <w:t>2.</w:t>
+        </w:r>
+        <w:r>
+          <w:rPr>
+            <w:rFonts w:asciiTheme="minorHAnsi" w:eastAsiaTheme="minorEastAsia" w:hAnsiTheme="minorHAnsi" w:cstheme="minorBidi"/>
+            <w:noProof/>
+          </w:rPr>
+          <w:tab/>
+        </w:r>
+        <w:r>
+          <w:rPr>
+            <w:rStyle w:val="Hyperlink"/>
+            <w:b/>
+            <w:bCs/>
+            <w:noProof/>
+            <w:lang w:val="bg-BG"/>
+          </w:rPr>
+          <w:t>Избиране на компонент, чрез който ще се включва и изключва компютъра</w:t>
+        </w:r>
+        <w:r>
+          <w:rPr>
+            <w:noProof/>
+            <w:webHidden/>
+          </w:rPr>
+          <w:tab/>
+        </w:r>
+        <w:r>
+          <w:rPr>
+            <w:noProof/>
+            <w:webHidden/>
+          </w:rPr>
+          <w:fldChar w:fldCharType="begin"/>
+        </w:r>
+        <w:r>
+          <w:rPr>
+            <w:noProof/>
+            <w:webHidden/>
+          </w:rPr>
+          <w:instrText xml:space="preserve"> PAGEREF _Toc100510849 \h </w:instrText>
+        </w:r>
+        <w:r>
+          <w:rPr>
+            <w:noProof/>
+            <w:webHidden/>
+          </w:rPr>
+        </w:r>
+        <w:r>
+          <w:rPr>
+            <w:noProof/>
+            <w:webHidden/>
+          </w:rPr>
+          <w:fldChar w:fldCharType="separate"/>
+        </w:r>
+        <w:r>
+          <w:rPr>
+            <w:noProof/>
+            <w:webHidden/>
+          </w:rPr>
+          <w:t>- 5 -</w:t>
+        </w:r>
+        <w:r>
+          <w:rPr>
+            <w:noProof/>
+            <w:webHidden/>
+          </w:rPr>
+          <w:fldChar w:fldCharType="end"/>
+        </w:r>
+      </w:hyperlink>
+    </w:p>
+    <w:p>
+      <w:pPr>
+        <w:pStyle w:val="TOC1"/>
+        <w:tabs>
+          <w:tab w:val="left" w:pos="480"/>
+          <w:tab w:val="right" w:leader="dot" w:pos="9010"/>
+        </w:tabs>
+        <w:rPr>
+          <w:rFonts w:asciiTheme="minorHAnsi" w:eastAsiaTheme="minorEastAsia" w:hAnsiTheme="minorHAnsi" w:cstheme="minorBidi"/>
+          <w:noProof/>
+        </w:rPr>
+      </w:pPr>
+      <w:hyperlink w:anchor="_Toc100510850" w:history="1">
+        <w:r>
+          <w:rPr>
+            <w:rStyle w:val="Hyperlink"/>
+            <w:b/>
+            <w:noProof/>
+            <w:lang w:val="bg-BG"/>
+          </w:rPr>
+          <w:t>3.</w:t>
+        </w:r>
+        <w:r>
+          <w:rPr>
+            <w:rFonts w:asciiTheme="minorHAnsi" w:eastAsiaTheme="minorEastAsia" w:hAnsiTheme="minorHAnsi" w:cstheme="minorBidi"/>
+            <w:noProof/>
+          </w:rPr>
+          <w:tab/>
+        </w:r>
+        <w:r>
+          <w:rPr>
+            <w:rStyle w:val="Hyperlink"/>
+            <w:b/>
+            <w:bCs/>
+            <w:noProof/>
+            <w:lang w:val="bg-BG"/>
+          </w:rPr>
+          <w:t>Избиране на сензор за температура и влага</w:t>
+        </w:r>
+        <w:r>
+          <w:rPr>
+            <w:noProof/>
+            <w:webHidden/>
+          </w:rPr>
+          <w:tab/>
+        </w:r>
+        <w:r>
+          <w:rPr>
+            <w:noProof/>
+            <w:webHidden/>
+          </w:rPr>
+          <w:fldChar w:fldCharType="begin"/>
+        </w:r>
+        <w:r>
+          <w:rPr>
+            <w:noProof/>
+            <w:webHidden/>
+          </w:rPr>
+          <w:instrText xml:space="preserve"> PAGEREF _Toc100510850 \h </w:instrText>
+        </w:r>
+        <w:r>
+          <w:rPr>
+            <w:noProof/>
+            <w:webHidden/>
+          </w:rPr>
+        </w:r>
+        <w:r>
+          <w:rPr>
+            <w:noProof/>
+            <w:webHidden/>
+          </w:rPr>
+          <w:fldChar w:fldCharType="separate"/>
+        </w:r>
+        <w:r>
+          <w:rPr>
+            <w:noProof/>
+            <w:webHidden/>
+          </w:rPr>
+          <w:t>- 5 -</w:t>
+        </w:r>
+        <w:r>
+          <w:rPr>
+            <w:noProof/>
+            <w:webHidden/>
+          </w:rPr>
+          <w:fldChar w:fldCharType="end"/>
+        </w:r>
+      </w:hyperlink>
+    </w:p>
+    <w:p>
+      <w:pPr>
+        <w:pStyle w:val="TOC1"/>
+        <w:tabs>
+          <w:tab w:val="left" w:pos="480"/>
+          <w:tab w:val="right" w:leader="dot" w:pos="9010"/>
+        </w:tabs>
+        <w:rPr>
+          <w:rFonts w:asciiTheme="minorHAnsi" w:eastAsiaTheme="minorEastAsia" w:hAnsiTheme="minorHAnsi" w:cstheme="minorBidi"/>
+          <w:noProof/>
+        </w:rPr>
+      </w:pPr>
+      <w:hyperlink w:anchor="_Toc100510851" w:history="1">
+        <w:r>
+          <w:rPr>
+            <w:rStyle w:val="Hyperlink"/>
+            <w:b/>
+            <w:bCs/>
+            <w:noProof/>
+            <w:lang w:val="bg-BG"/>
+          </w:rPr>
+          <w:t>4.</w:t>
+        </w:r>
+        <w:r>
+          <w:rPr>
+            <w:rFonts w:asciiTheme="minorHAnsi" w:eastAsiaTheme="minorEastAsia" w:hAnsiTheme="minorHAnsi" w:cstheme="minorBidi"/>
+            <w:noProof/>
+          </w:rPr>
+          <w:tab/>
+        </w:r>
+        <w:r>
+          <w:rPr>
+            <w:rStyle w:val="Hyperlink"/>
+            <w:b/>
+            <w:bCs/>
+            <w:noProof/>
+            <w:lang w:val="bg-BG"/>
+          </w:rPr>
+          <w:t>Избиране на компонент за получаване и изпращане на данни към клиента</w:t>
+        </w:r>
+        <w:r>
+          <w:rPr>
+            <w:noProof/>
+            <w:webHidden/>
+          </w:rPr>
+          <w:tab/>
+        </w:r>
+        <w:r>
+          <w:rPr>
+            <w:noProof/>
+            <w:webHidden/>
+          </w:rPr>
+          <w:fldChar w:fldCharType="begin"/>
+        </w:r>
+        <w:r>
+          <w:rPr>
+            <w:noProof/>
+            <w:webHidden/>
+          </w:rPr>
+          <w:instrText xml:space="preserve"> PAGEREF _Toc100510851 \h </w:instrText>
+        </w:r>
+        <w:r>
+          <w:rPr>
+            <w:noProof/>
+            <w:webHidden/>
+          </w:rPr>
+        </w:r>
+        <w:r>
+          <w:rPr>
+            <w:noProof/>
+            <w:webHidden/>
+          </w:rPr>
+          <w:fldChar w:fldCharType="separate"/>
+        </w:r>
+        <w:r>
+          <w:rPr>
+            <w:noProof/>
+            <w:webHidden/>
+          </w:rPr>
+          <w:t>- 5 -</w:t>
+        </w:r>
+        <w:r>
+          <w:rPr>
+            <w:noProof/>
+            <w:webHidden/>
+          </w:rPr>
+          <w:fldChar w:fldCharType="end"/>
+        </w:r>
+      </w:hyperlink>
+    </w:p>
+    <w:p>
+      <w:pPr>
+        <w:pStyle w:val="TOC1"/>
+        <w:tabs>
+          <w:tab w:val="left" w:pos="480"/>
+          <w:tab w:val="right" w:leader="dot" w:pos="9010"/>
+        </w:tabs>
+        <w:rPr>
+          <w:rFonts w:asciiTheme="minorHAnsi" w:eastAsiaTheme="minorEastAsia" w:hAnsiTheme="minorHAnsi" w:cstheme="minorBidi"/>
+          <w:noProof/>
+        </w:rPr>
+      </w:pPr>
+      <w:hyperlink w:anchor="_Toc100510852" w:history="1">
+        <w:r>
+          <w:rPr>
+            <w:rStyle w:val="Hyperlink"/>
+            <w:b/>
+            <w:bCs/>
+            <w:noProof/>
+            <w:lang w:val="bg-BG"/>
+          </w:rPr>
+          <w:t>5.</w:t>
+        </w:r>
+        <w:r>
+          <w:rPr>
+            <w:rFonts w:asciiTheme="minorHAnsi" w:eastAsiaTheme="minorEastAsia" w:hAnsiTheme="minorHAnsi" w:cstheme="minorBidi"/>
+            <w:noProof/>
+          </w:rPr>
+          <w:tab/>
+        </w:r>
+        <w:r>
+          <w:rPr>
+            <w:rStyle w:val="Hyperlink"/>
+            <w:b/>
+            <w:bCs/>
+            <w:noProof/>
+            <w:lang w:val="bg-BG"/>
+          </w:rPr>
+          <w:t>Избиране на захранване</w:t>
+        </w:r>
+        <w:r>
+          <w:rPr>
+            <w:noProof/>
+            <w:webHidden/>
+          </w:rPr>
+          <w:tab/>
+        </w:r>
+        <w:r>
+          <w:rPr>
+            <w:noProof/>
+            <w:webHidden/>
+          </w:rPr>
+          <w:fldChar w:fldCharType="begin"/>
+        </w:r>
+        <w:r>
+          <w:rPr>
+            <w:noProof/>
+            <w:webHidden/>
+          </w:rPr>
+          <w:instrText xml:space="preserve"> PAGEREF _Toc100510852 \h </w:instrText>
         </w:r>
         <w:r>
           <w:rPr>
@@ -1640,17 +2441,20 @@
           <w:tab w:val="right" w:leader="dot" w:pos="9010"/>
         </w:tabs>
         <w:rPr>
+          <w:rFonts w:asciiTheme="minorHAnsi" w:eastAsiaTheme="minorEastAsia" w:hAnsiTheme="minorHAnsi" w:cstheme="minorBidi"/>
           <w:noProof/>
         </w:rPr>
       </w:pPr>
-      <w:hyperlink w:anchor="_Toc100145724" w:history="1">
+      <w:hyperlink w:anchor="_Toc100510853" w:history="1">
         <w:r>
           <w:rPr>
             <w:rStyle w:val="Hyperlink"/>
+            <w:b/>
+            <w:bCs/>
             <w:noProof/>
             <w:lang w:val="bg-BG"/>
           </w:rPr>
-          <w:t>Схеми</w:t>
+          <w:t>ВТОРА ГЛАВА</w:t>
         </w:r>
         <w:r>
           <w:rPr>
@@ -1671,7 +2475,7 @@
             <w:noProof/>
             <w:webHidden/>
           </w:rPr>
-          <w:instrText xml:space="preserve"> PAGEREF _Toc100145724 \h </w:instrText>
+          <w:instrText xml:space="preserve"> PAGEREF _Toc100510853 \h </w:instrText>
         </w:r>
         <w:r>
           <w:rPr>
@@ -1709,17 +2513,20 @@
           <w:tab w:val="right" w:leader="dot" w:pos="9010"/>
         </w:tabs>
         <w:rPr>
+          <w:rFonts w:asciiTheme="minorHAnsi" w:eastAsiaTheme="minorEastAsia" w:hAnsiTheme="minorHAnsi" w:cstheme="minorBidi"/>
           <w:noProof/>
         </w:rPr>
       </w:pPr>
-      <w:hyperlink w:anchor="_Toc100145725" w:history="1">
+      <w:hyperlink w:anchor="_Toc100510854" w:history="1">
         <w:r>
           <w:rPr>
             <w:rStyle w:val="Hyperlink"/>
+            <w:b/>
+            <w:bCs/>
             <w:noProof/>
             <w:lang w:val="bg-BG"/>
           </w:rPr>
-          <w:t>Софтуерът</w:t>
+          <w:t>ЕЛЕКТРИЧЕСКА И БЛОК СХЕМИ НА ПРОЕКТА</w:t>
         </w:r>
         <w:r>
           <w:rPr>
@@ -1740,7 +2547,7 @@
             <w:noProof/>
             <w:webHidden/>
           </w:rPr>
-          <w:instrText xml:space="preserve"> PAGEREF _Toc100145725 \h </w:instrText>
+          <w:instrText xml:space="preserve"> PAGEREF _Toc100510854 \h </w:instrText>
         </w:r>
         <w:r>
           <w:rPr>
@@ -1760,7 +2567,7 @@
             <w:noProof/>
             <w:webHidden/>
           </w:rPr>
-          <w:t>- 7 -</w:t>
+          <w:t>- 6 -</w:t>
         </w:r>
         <w:r>
           <w:rPr>
@@ -1778,17 +2585,20 @@
           <w:tab w:val="right" w:leader="dot" w:pos="9010"/>
         </w:tabs>
         <w:rPr>
+          <w:rFonts w:asciiTheme="minorHAnsi" w:eastAsiaTheme="minorEastAsia" w:hAnsiTheme="minorHAnsi" w:cstheme="minorBidi"/>
           <w:noProof/>
         </w:rPr>
       </w:pPr>
-      <w:hyperlink w:anchor="_Toc100145726" w:history="1">
+      <w:hyperlink w:anchor="_Toc100510855" w:history="1">
         <w:r>
           <w:rPr>
             <w:rStyle w:val="Hyperlink"/>
+            <w:b/>
+            <w:bCs/>
             <w:noProof/>
             <w:lang w:val="bg-BG"/>
           </w:rPr>
-          <w:t>Проектът в практиката</w:t>
+          <w:t>ТРЕТА ГЛАВА</w:t>
         </w:r>
         <w:r>
           <w:rPr>
@@ -1809,7 +2619,7 @@
             <w:noProof/>
             <w:webHidden/>
           </w:rPr>
-          <w:instrText xml:space="preserve"> PAGEREF _Toc100145726 \h </w:instrText>
+          <w:instrText xml:space="preserve"> PAGEREF _Toc100510855 \h </w:instrText>
         </w:r>
         <w:r>
           <w:rPr>
@@ -1829,7 +2639,7 @@
             <w:noProof/>
             <w:webHidden/>
           </w:rPr>
-          <w:t>- 8 -</w:t>
+          <w:t>- 7 -</w:t>
         </w:r>
         <w:r>
           <w:rPr>
@@ -1847,17 +2657,20 @@
           <w:tab w:val="right" w:leader="dot" w:pos="9010"/>
         </w:tabs>
         <w:rPr>
+          <w:rFonts w:asciiTheme="minorHAnsi" w:eastAsiaTheme="minorEastAsia" w:hAnsiTheme="minorHAnsi" w:cstheme="minorBidi"/>
           <w:noProof/>
         </w:rPr>
       </w:pPr>
-      <w:hyperlink w:anchor="_Toc100145727" w:history="1">
+      <w:hyperlink w:anchor="_Toc100510856" w:history="1">
         <w:r>
           <w:rPr>
             <w:rStyle w:val="Hyperlink"/>
+            <w:b/>
+            <w:bCs/>
             <w:noProof/>
             <w:lang w:val="bg-BG"/>
           </w:rPr>
-          <w:t>Заключение</w:t>
+          <w:t>РЕАЛИЗАЦИЯ И РАЗРАБОТВАНЕ НА ПРОЕКТА</w:t>
         </w:r>
         <w:r>
           <w:rPr>
@@ -1878,7 +2691,7 @@
             <w:noProof/>
             <w:webHidden/>
           </w:rPr>
-          <w:instrText xml:space="preserve"> PAGEREF _Toc100145727 \h </w:instrText>
+          <w:instrText xml:space="preserve"> PAGEREF _Toc100510856 \h </w:instrText>
         </w:r>
         <w:r>
           <w:rPr>
@@ -1898,7 +2711,547 @@
             <w:noProof/>
             <w:webHidden/>
           </w:rPr>
-          <w:t>- 9 -</w:t>
+          <w:t>- 7 -</w:t>
+        </w:r>
+        <w:r>
+          <w:rPr>
+            <w:noProof/>
+            <w:webHidden/>
+          </w:rPr>
+          <w:fldChar w:fldCharType="end"/>
+        </w:r>
+      </w:hyperlink>
+    </w:p>
+    <w:p>
+      <w:pPr>
+        <w:pStyle w:val="TOC1"/>
+        <w:tabs>
+          <w:tab w:val="left" w:pos="480"/>
+          <w:tab w:val="right" w:leader="dot" w:pos="9010"/>
+        </w:tabs>
+        <w:rPr>
+          <w:rFonts w:asciiTheme="minorHAnsi" w:eastAsiaTheme="minorEastAsia" w:hAnsiTheme="minorHAnsi" w:cstheme="minorBidi"/>
+          <w:noProof/>
+        </w:rPr>
+      </w:pPr>
+      <w:hyperlink w:anchor="_Toc100510857" w:history="1">
+        <w:r>
+          <w:rPr>
+            <w:rStyle w:val="Hyperlink"/>
+            <w:b/>
+            <w:bCs/>
+            <w:noProof/>
+            <w:lang w:val="bg-BG"/>
+          </w:rPr>
+          <w:t>1.</w:t>
+        </w:r>
+        <w:r>
+          <w:rPr>
+            <w:rFonts w:asciiTheme="minorHAnsi" w:eastAsiaTheme="minorEastAsia" w:hAnsiTheme="minorHAnsi" w:cstheme="minorBidi"/>
+            <w:noProof/>
+          </w:rPr>
+          <w:tab/>
+        </w:r>
+        <w:r>
+          <w:rPr>
+            <w:rStyle w:val="Hyperlink"/>
+            <w:b/>
+            <w:bCs/>
+            <w:noProof/>
+            <w:lang w:val="bg-BG"/>
+          </w:rPr>
+          <w:t>Свързване на всички компоненти в една електрическа схема</w:t>
+        </w:r>
+        <w:r>
+          <w:rPr>
+            <w:noProof/>
+            <w:webHidden/>
+          </w:rPr>
+          <w:tab/>
+        </w:r>
+        <w:r>
+          <w:rPr>
+            <w:noProof/>
+            <w:webHidden/>
+          </w:rPr>
+          <w:fldChar w:fldCharType="begin"/>
+        </w:r>
+        <w:r>
+          <w:rPr>
+            <w:noProof/>
+            <w:webHidden/>
+          </w:rPr>
+          <w:instrText xml:space="preserve"> PAGEREF _Toc100510857 \h </w:instrText>
+        </w:r>
+        <w:r>
+          <w:rPr>
+            <w:noProof/>
+            <w:webHidden/>
+          </w:rPr>
+        </w:r>
+        <w:r>
+          <w:rPr>
+            <w:noProof/>
+            <w:webHidden/>
+          </w:rPr>
+          <w:fldChar w:fldCharType="separate"/>
+        </w:r>
+        <w:r>
+          <w:rPr>
+            <w:noProof/>
+            <w:webHidden/>
+          </w:rPr>
+          <w:t>- 7 -</w:t>
+        </w:r>
+        <w:r>
+          <w:rPr>
+            <w:noProof/>
+            <w:webHidden/>
+          </w:rPr>
+          <w:fldChar w:fldCharType="end"/>
+        </w:r>
+      </w:hyperlink>
+    </w:p>
+    <w:p>
+      <w:pPr>
+        <w:pStyle w:val="TOC1"/>
+        <w:tabs>
+          <w:tab w:val="left" w:pos="480"/>
+          <w:tab w:val="right" w:leader="dot" w:pos="9010"/>
+        </w:tabs>
+        <w:rPr>
+          <w:rFonts w:asciiTheme="minorHAnsi" w:eastAsiaTheme="minorEastAsia" w:hAnsiTheme="minorHAnsi" w:cstheme="minorBidi"/>
+          <w:noProof/>
+        </w:rPr>
+      </w:pPr>
+      <w:hyperlink w:anchor="_Toc100510858" w:history="1">
+        <w:r>
+          <w:rPr>
+            <w:rStyle w:val="Hyperlink"/>
+            <w:b/>
+            <w:bCs/>
+            <w:noProof/>
+            <w:lang w:val="bg-BG"/>
+          </w:rPr>
+          <w:t>2.</w:t>
+        </w:r>
+        <w:r>
+          <w:rPr>
+            <w:rFonts w:asciiTheme="minorHAnsi" w:eastAsiaTheme="minorEastAsia" w:hAnsiTheme="minorHAnsi" w:cstheme="minorBidi"/>
+            <w:noProof/>
+          </w:rPr>
+          <w:tab/>
+        </w:r>
+        <w:r>
+          <w:rPr>
+            <w:rStyle w:val="Hyperlink"/>
+            <w:b/>
+            <w:bCs/>
+            <w:noProof/>
+            <w:lang w:val="bg-BG"/>
+          </w:rPr>
+          <w:t>Описание на софтуерната част на проекта</w:t>
+        </w:r>
+        <w:r>
+          <w:rPr>
+            <w:noProof/>
+            <w:webHidden/>
+          </w:rPr>
+          <w:tab/>
+        </w:r>
+        <w:r>
+          <w:rPr>
+            <w:noProof/>
+            <w:webHidden/>
+          </w:rPr>
+          <w:fldChar w:fldCharType="begin"/>
+        </w:r>
+        <w:r>
+          <w:rPr>
+            <w:noProof/>
+            <w:webHidden/>
+          </w:rPr>
+          <w:instrText xml:space="preserve"> PAGEREF _Toc100510858 \h </w:instrText>
+        </w:r>
+        <w:r>
+          <w:rPr>
+            <w:noProof/>
+            <w:webHidden/>
+          </w:rPr>
+        </w:r>
+        <w:r>
+          <w:rPr>
+            <w:noProof/>
+            <w:webHidden/>
+          </w:rPr>
+          <w:fldChar w:fldCharType="separate"/>
+        </w:r>
+        <w:r>
+          <w:rPr>
+            <w:noProof/>
+            <w:webHidden/>
+          </w:rPr>
+          <w:t>- 7 -</w:t>
+        </w:r>
+        <w:r>
+          <w:rPr>
+            <w:noProof/>
+            <w:webHidden/>
+          </w:rPr>
+          <w:fldChar w:fldCharType="end"/>
+        </w:r>
+      </w:hyperlink>
+    </w:p>
+    <w:p>
+      <w:pPr>
+        <w:pStyle w:val="TOC1"/>
+        <w:tabs>
+          <w:tab w:val="left" w:pos="720"/>
+          <w:tab w:val="right" w:leader="dot" w:pos="9010"/>
+        </w:tabs>
+        <w:rPr>
+          <w:rFonts w:asciiTheme="minorHAnsi" w:eastAsiaTheme="minorEastAsia" w:hAnsiTheme="minorHAnsi" w:cstheme="minorBidi"/>
+          <w:noProof/>
+        </w:rPr>
+      </w:pPr>
+      <w:hyperlink w:anchor="_Toc100510859" w:history="1">
+        <w:r>
+          <w:rPr>
+            <w:rStyle w:val="Hyperlink"/>
+            <w:b/>
+            <w:bCs/>
+            <w:noProof/>
+            <w:lang w:val="bg-BG"/>
+          </w:rPr>
+          <w:t>2.1</w:t>
+        </w:r>
+        <w:r>
+          <w:rPr>
+            <w:rFonts w:asciiTheme="minorHAnsi" w:eastAsiaTheme="minorEastAsia" w:hAnsiTheme="minorHAnsi" w:cstheme="minorBidi"/>
+            <w:noProof/>
+          </w:rPr>
+          <w:tab/>
+        </w:r>
+        <w:r>
+          <w:rPr>
+            <w:rStyle w:val="Hyperlink"/>
+            <w:b/>
+            <w:bCs/>
+            <w:noProof/>
+            <w:lang w:val="bg-BG"/>
+          </w:rPr>
+          <w:t>Софтуерът за Arduino платката</w:t>
+        </w:r>
+        <w:r>
+          <w:rPr>
+            <w:noProof/>
+            <w:webHidden/>
+          </w:rPr>
+          <w:tab/>
+        </w:r>
+        <w:r>
+          <w:rPr>
+            <w:noProof/>
+            <w:webHidden/>
+          </w:rPr>
+          <w:fldChar w:fldCharType="begin"/>
+        </w:r>
+        <w:r>
+          <w:rPr>
+            <w:noProof/>
+            <w:webHidden/>
+          </w:rPr>
+          <w:instrText xml:space="preserve"> PAGEREF _Toc100510859 \h </w:instrText>
+        </w:r>
+        <w:r>
+          <w:rPr>
+            <w:noProof/>
+            <w:webHidden/>
+          </w:rPr>
+        </w:r>
+        <w:r>
+          <w:rPr>
+            <w:noProof/>
+            <w:webHidden/>
+          </w:rPr>
+          <w:fldChar w:fldCharType="separate"/>
+        </w:r>
+        <w:r>
+          <w:rPr>
+            <w:noProof/>
+            <w:webHidden/>
+          </w:rPr>
+          <w:t>- 7 -</w:t>
+        </w:r>
+        <w:r>
+          <w:rPr>
+            <w:noProof/>
+            <w:webHidden/>
+          </w:rPr>
+          <w:fldChar w:fldCharType="end"/>
+        </w:r>
+      </w:hyperlink>
+    </w:p>
+    <w:p>
+      <w:pPr>
+        <w:pStyle w:val="TOC1"/>
+        <w:tabs>
+          <w:tab w:val="left" w:pos="720"/>
+          <w:tab w:val="right" w:leader="dot" w:pos="9010"/>
+        </w:tabs>
+        <w:rPr>
+          <w:rFonts w:asciiTheme="minorHAnsi" w:eastAsiaTheme="minorEastAsia" w:hAnsiTheme="minorHAnsi" w:cstheme="minorBidi"/>
+          <w:noProof/>
+        </w:rPr>
+      </w:pPr>
+      <w:hyperlink w:anchor="_Toc100510860" w:history="1">
+        <w:r>
+          <w:rPr>
+            <w:rStyle w:val="Hyperlink"/>
+            <w:b/>
+            <w:bCs/>
+            <w:noProof/>
+            <w:lang w:val="bg-BG"/>
+          </w:rPr>
+          <w:t>2.2</w:t>
+        </w:r>
+        <w:r>
+          <w:rPr>
+            <w:rFonts w:asciiTheme="minorHAnsi" w:eastAsiaTheme="minorEastAsia" w:hAnsiTheme="minorHAnsi" w:cstheme="minorBidi"/>
+            <w:noProof/>
+          </w:rPr>
+          <w:tab/>
+        </w:r>
+        <w:r>
+          <w:rPr>
+            <w:rStyle w:val="Hyperlink"/>
+            <w:b/>
+            <w:bCs/>
+            <w:noProof/>
+            <w:lang w:val="bg-BG"/>
+          </w:rPr>
+          <w:t>Софтуерът за сървъра</w:t>
+        </w:r>
+        <w:r>
+          <w:rPr>
+            <w:noProof/>
+            <w:webHidden/>
+          </w:rPr>
+          <w:tab/>
+        </w:r>
+        <w:r>
+          <w:rPr>
+            <w:noProof/>
+            <w:webHidden/>
+          </w:rPr>
+          <w:fldChar w:fldCharType="begin"/>
+        </w:r>
+        <w:r>
+          <w:rPr>
+            <w:noProof/>
+            <w:webHidden/>
+          </w:rPr>
+          <w:instrText xml:space="preserve"> PAGEREF _Toc100510860 \h </w:instrText>
+        </w:r>
+        <w:r>
+          <w:rPr>
+            <w:noProof/>
+            <w:webHidden/>
+          </w:rPr>
+        </w:r>
+        <w:r>
+          <w:rPr>
+            <w:noProof/>
+            <w:webHidden/>
+          </w:rPr>
+          <w:fldChar w:fldCharType="separate"/>
+        </w:r>
+        <w:r>
+          <w:rPr>
+            <w:noProof/>
+            <w:webHidden/>
+          </w:rPr>
+          <w:t>- 7 -</w:t>
+        </w:r>
+        <w:r>
+          <w:rPr>
+            <w:noProof/>
+            <w:webHidden/>
+          </w:rPr>
+          <w:fldChar w:fldCharType="end"/>
+        </w:r>
+      </w:hyperlink>
+    </w:p>
+    <w:p>
+      <w:pPr>
+        <w:pStyle w:val="TOC1"/>
+        <w:tabs>
+          <w:tab w:val="left" w:pos="720"/>
+          <w:tab w:val="right" w:leader="dot" w:pos="9010"/>
+        </w:tabs>
+        <w:rPr>
+          <w:rFonts w:asciiTheme="minorHAnsi" w:eastAsiaTheme="minorEastAsia" w:hAnsiTheme="minorHAnsi" w:cstheme="minorBidi"/>
+          <w:noProof/>
+        </w:rPr>
+      </w:pPr>
+      <w:hyperlink w:anchor="_Toc100510861" w:history="1">
+        <w:r>
+          <w:rPr>
+            <w:rStyle w:val="Hyperlink"/>
+            <w:b/>
+            <w:bCs/>
+            <w:noProof/>
+            <w:lang w:val="bg-BG"/>
+          </w:rPr>
+          <w:t>2.3</w:t>
+        </w:r>
+        <w:r>
+          <w:rPr>
+            <w:rFonts w:asciiTheme="minorHAnsi" w:eastAsiaTheme="minorEastAsia" w:hAnsiTheme="minorHAnsi" w:cstheme="minorBidi"/>
+            <w:noProof/>
+          </w:rPr>
+          <w:tab/>
+        </w:r>
+        <w:r>
+          <w:rPr>
+            <w:rStyle w:val="Hyperlink"/>
+            <w:b/>
+            <w:bCs/>
+            <w:noProof/>
+            <w:lang w:val="bg-BG"/>
+          </w:rPr>
+          <w:t>Софтуерът за клиента</w:t>
+        </w:r>
+        <w:r>
+          <w:rPr>
+            <w:noProof/>
+            <w:webHidden/>
+          </w:rPr>
+          <w:tab/>
+        </w:r>
+        <w:r>
+          <w:rPr>
+            <w:noProof/>
+            <w:webHidden/>
+          </w:rPr>
+          <w:fldChar w:fldCharType="begin"/>
+        </w:r>
+        <w:r>
+          <w:rPr>
+            <w:noProof/>
+            <w:webHidden/>
+          </w:rPr>
+          <w:instrText xml:space="preserve"> PAGEREF _Toc100510861 \h </w:instrText>
+        </w:r>
+        <w:r>
+          <w:rPr>
+            <w:noProof/>
+            <w:webHidden/>
+          </w:rPr>
+        </w:r>
+        <w:r>
+          <w:rPr>
+            <w:noProof/>
+            <w:webHidden/>
+          </w:rPr>
+          <w:fldChar w:fldCharType="separate"/>
+        </w:r>
+        <w:r>
+          <w:rPr>
+            <w:noProof/>
+            <w:webHidden/>
+          </w:rPr>
+          <w:t>- 7 -</w:t>
+        </w:r>
+        <w:r>
+          <w:rPr>
+            <w:noProof/>
+            <w:webHidden/>
+          </w:rPr>
+          <w:fldChar w:fldCharType="end"/>
+        </w:r>
+      </w:hyperlink>
+    </w:p>
+    <w:p>
+      <w:pPr>
+        <w:pStyle w:val="TOC1"/>
+        <w:tabs>
+          <w:tab w:val="left" w:pos="480"/>
+          <w:tab w:val="right" w:leader="dot" w:pos="9010"/>
+        </w:tabs>
+        <w:rPr>
+          <w:rFonts w:asciiTheme="minorHAnsi" w:eastAsiaTheme="minorEastAsia" w:hAnsiTheme="minorHAnsi" w:cstheme="minorBidi"/>
+          <w:noProof/>
+        </w:rPr>
+      </w:pPr>
+      <w:hyperlink w:anchor="_Toc100510862" w:history="1">
+        <w:r>
+          <w:rPr>
+            <w:rStyle w:val="Hyperlink"/>
+            <w:b/>
+            <w:bCs/>
+            <w:noProof/>
+            <w:lang w:val="bg-BG"/>
+          </w:rPr>
+          <w:t>3.</w:t>
+        </w:r>
+        <w:r>
+          <w:rPr>
+            <w:rFonts w:asciiTheme="minorHAnsi" w:eastAsiaTheme="minorEastAsia" w:hAnsiTheme="minorHAnsi" w:cstheme="minorBidi"/>
+            <w:noProof/>
+          </w:rPr>
+          <w:tab/>
+        </w:r>
+        <w:r>
+          <w:rPr>
+            <w:rStyle w:val="Hyperlink"/>
+            <w:b/>
+            <w:bCs/>
+            <w:noProof/>
+            <w:lang w:val="bg-BG"/>
+          </w:rPr>
+          <w:t>Създаване на работещ модел на проекта на практика (снимки)</w:t>
+        </w:r>
+        <w:r>
+          <w:rPr>
+            <w:noProof/>
+            <w:webHidden/>
+          </w:rPr>
+          <w:tab/>
+        </w:r>
+        <w:r>
+          <w:rPr>
+            <w:noProof/>
+            <w:webHidden/>
+          </w:rPr>
+          <w:fldChar w:fldCharType="begin"/>
+        </w:r>
+        <w:r>
+          <w:rPr>
+            <w:noProof/>
+            <w:webHidden/>
+          </w:rPr>
+          <w:instrText xml:space="preserve"> PAGEREF _Toc100510862 \h </w:instrText>
+        </w:r>
+        <w:r>
+          <w:rPr>
+            <w:noProof/>
+            <w:webHidden/>
+          </w:rPr>
+        </w:r>
+        <w:r>
+          <w:rPr>
+            <w:noProof/>
+            <w:webHidden/>
+          </w:rPr>
+          <w:fldChar w:fldCharType="separate"/>
+        </w:r>
+        <w:r>
+          <w:rPr>
+            <w:noProof/>
+            <w:webHidden/>
+          </w:rPr>
+          <w:t>- 7 -</w:t>
         </w:r>
         <w:r>
           <w:rPr>
@@ -1916,17 +3269,18 @@
           <w:tab w:val="right" w:leader="dot" w:pos="9010"/>
         </w:tabs>
         <w:rPr>
+          <w:rFonts w:asciiTheme="minorHAnsi" w:eastAsiaTheme="minorEastAsia" w:hAnsiTheme="minorHAnsi" w:cstheme="minorBidi"/>
           <w:noProof/>
         </w:rPr>
       </w:pPr>
-      <w:hyperlink w:anchor="_Toc100145728" w:history="1">
+      <w:hyperlink w:anchor="_Toc100510863" w:history="1">
         <w:r>
           <w:rPr>
             <w:rStyle w:val="Hyperlink"/>
             <w:noProof/>
             <w:lang w:val="bg-BG"/>
           </w:rPr>
-          <w:t>Използвана литература</w:t>
+          <w:t>Идеята</w:t>
         </w:r>
         <w:r>
           <w:rPr>
@@ -1947,7 +3301,7 @@
             <w:noProof/>
             <w:webHidden/>
           </w:rPr>
-          <w:instrText xml:space="preserve"> PAGEREF _Toc100145728 \h </w:instrText>
+          <w:instrText xml:space="preserve"> PAGEREF _Toc100510863 \h </w:instrText>
         </w:r>
         <w:r>
           <w:rPr>
@@ -1967,7 +3321,7 @@
             <w:noProof/>
             <w:webHidden/>
           </w:rPr>
-          <w:t>- 10 -</w:t>
+          <w:t>- 11 -</w:t>
         </w:r>
         <w:r>
           <w:rPr>
@@ -1985,17 +3339,18 @@
           <w:tab w:val="right" w:leader="dot" w:pos="9010"/>
         </w:tabs>
         <w:rPr>
+          <w:rFonts w:asciiTheme="minorHAnsi" w:eastAsiaTheme="minorEastAsia" w:hAnsiTheme="minorHAnsi" w:cstheme="minorBidi"/>
           <w:noProof/>
         </w:rPr>
       </w:pPr>
-      <w:hyperlink w:anchor="_Toc100145729" w:history="1">
+      <w:hyperlink w:anchor="_Toc100510864" w:history="1">
         <w:r>
           <w:rPr>
             <w:rStyle w:val="Hyperlink"/>
             <w:noProof/>
             <w:lang w:val="bg-BG"/>
           </w:rPr>
-          <w:t>Приложения към дипломната работа</w:t>
+          <w:t>Всичко използвано в реализацията на проекта</w:t>
         </w:r>
         <w:r>
           <w:rPr>
@@ -2016,7 +3371,7 @@
             <w:noProof/>
             <w:webHidden/>
           </w:rPr>
-          <w:instrText xml:space="preserve"> PAGEREF _Toc100145729 \h </w:instrText>
+          <w:instrText xml:space="preserve"> PAGEREF _Toc100510864 \h </w:instrText>
         </w:r>
         <w:r>
           <w:rPr>
@@ -2036,7 +3391,7 @@
             <w:noProof/>
             <w:webHidden/>
           </w:rPr>
-          <w:t>- 11 -</w:t>
+          <w:t>- 12 -</w:t>
         </w:r>
         <w:r>
           <w:rPr>
@@ -2049,6 +3404,442 @@
     </w:p>
     <w:p>
       <w:pPr>
+        <w:pStyle w:val="TOC1"/>
+        <w:tabs>
+          <w:tab w:val="right" w:leader="dot" w:pos="9010"/>
+        </w:tabs>
+        <w:rPr>
+          <w:rFonts w:asciiTheme="minorHAnsi" w:eastAsiaTheme="minorEastAsia" w:hAnsiTheme="minorHAnsi" w:cstheme="minorBidi"/>
+          <w:noProof/>
+        </w:rPr>
+      </w:pPr>
+      <w:hyperlink w:anchor="_Toc100510865" w:history="1">
+        <w:r>
+          <w:rPr>
+            <w:rStyle w:val="Hyperlink"/>
+            <w:noProof/>
+            <w:lang w:val="bg-BG"/>
+          </w:rPr>
+          <w:t>Схеми</w:t>
+        </w:r>
+        <w:r>
+          <w:rPr>
+            <w:noProof/>
+            <w:webHidden/>
+          </w:rPr>
+          <w:tab/>
+        </w:r>
+        <w:r>
+          <w:rPr>
+            <w:noProof/>
+            <w:webHidden/>
+          </w:rPr>
+          <w:fldChar w:fldCharType="begin"/>
+        </w:r>
+        <w:r>
+          <w:rPr>
+            <w:noProof/>
+            <w:webHidden/>
+          </w:rPr>
+          <w:instrText xml:space="preserve"> PAGEREF _Toc100510865 \h </w:instrText>
+        </w:r>
+        <w:r>
+          <w:rPr>
+            <w:noProof/>
+            <w:webHidden/>
+          </w:rPr>
+        </w:r>
+        <w:r>
+          <w:rPr>
+            <w:noProof/>
+            <w:webHidden/>
+          </w:rPr>
+          <w:fldChar w:fldCharType="separate"/>
+        </w:r>
+        <w:r>
+          <w:rPr>
+            <w:noProof/>
+            <w:webHidden/>
+          </w:rPr>
+          <w:t>- 13 -</w:t>
+        </w:r>
+        <w:r>
+          <w:rPr>
+            <w:noProof/>
+            <w:webHidden/>
+          </w:rPr>
+          <w:fldChar w:fldCharType="end"/>
+        </w:r>
+      </w:hyperlink>
+    </w:p>
+    <w:p>
+      <w:pPr>
+        <w:pStyle w:val="TOC1"/>
+        <w:tabs>
+          <w:tab w:val="right" w:leader="dot" w:pos="9010"/>
+        </w:tabs>
+        <w:rPr>
+          <w:rFonts w:asciiTheme="minorHAnsi" w:eastAsiaTheme="minorEastAsia" w:hAnsiTheme="minorHAnsi" w:cstheme="minorBidi"/>
+          <w:noProof/>
+        </w:rPr>
+      </w:pPr>
+      <w:hyperlink w:anchor="_Toc100510866" w:history="1">
+        <w:r>
+          <w:rPr>
+            <w:rStyle w:val="Hyperlink"/>
+            <w:noProof/>
+            <w:lang w:val="bg-BG"/>
+          </w:rPr>
+          <w:t>Софтуерът</w:t>
+        </w:r>
+        <w:r>
+          <w:rPr>
+            <w:noProof/>
+            <w:webHidden/>
+          </w:rPr>
+          <w:tab/>
+        </w:r>
+        <w:r>
+          <w:rPr>
+            <w:noProof/>
+            <w:webHidden/>
+          </w:rPr>
+          <w:fldChar w:fldCharType="begin"/>
+        </w:r>
+        <w:r>
+          <w:rPr>
+            <w:noProof/>
+            <w:webHidden/>
+          </w:rPr>
+          <w:instrText xml:space="preserve"> PAGEREF _Toc100510866 \h </w:instrText>
+        </w:r>
+        <w:r>
+          <w:rPr>
+            <w:noProof/>
+            <w:webHidden/>
+          </w:rPr>
+        </w:r>
+        <w:r>
+          <w:rPr>
+            <w:noProof/>
+            <w:webHidden/>
+          </w:rPr>
+          <w:fldChar w:fldCharType="separate"/>
+        </w:r>
+        <w:r>
+          <w:rPr>
+            <w:noProof/>
+            <w:webHidden/>
+          </w:rPr>
+          <w:t>- 14 -</w:t>
+        </w:r>
+        <w:r>
+          <w:rPr>
+            <w:noProof/>
+            <w:webHidden/>
+          </w:rPr>
+          <w:fldChar w:fldCharType="end"/>
+        </w:r>
+      </w:hyperlink>
+    </w:p>
+    <w:p>
+      <w:pPr>
+        <w:pStyle w:val="TOC1"/>
+        <w:tabs>
+          <w:tab w:val="right" w:leader="dot" w:pos="9010"/>
+        </w:tabs>
+        <w:rPr>
+          <w:rFonts w:asciiTheme="minorHAnsi" w:eastAsiaTheme="minorEastAsia" w:hAnsiTheme="minorHAnsi" w:cstheme="minorBidi"/>
+          <w:noProof/>
+        </w:rPr>
+      </w:pPr>
+      <w:hyperlink w:anchor="_Toc100510867" w:history="1">
+        <w:r>
+          <w:rPr>
+            <w:rStyle w:val="Hyperlink"/>
+            <w:noProof/>
+            <w:lang w:val="bg-BG"/>
+          </w:rPr>
+          <w:t>Проектът в практиката</w:t>
+        </w:r>
+        <w:r>
+          <w:rPr>
+            <w:noProof/>
+            <w:webHidden/>
+          </w:rPr>
+          <w:tab/>
+        </w:r>
+        <w:r>
+          <w:rPr>
+            <w:noProof/>
+            <w:webHidden/>
+          </w:rPr>
+          <w:fldChar w:fldCharType="begin"/>
+        </w:r>
+        <w:r>
+          <w:rPr>
+            <w:noProof/>
+            <w:webHidden/>
+          </w:rPr>
+          <w:instrText xml:space="preserve"> PAGEREF _Toc100510867 \h </w:instrText>
+        </w:r>
+        <w:r>
+          <w:rPr>
+            <w:noProof/>
+            <w:webHidden/>
+          </w:rPr>
+        </w:r>
+        <w:r>
+          <w:rPr>
+            <w:noProof/>
+            <w:webHidden/>
+          </w:rPr>
+          <w:fldChar w:fldCharType="separate"/>
+        </w:r>
+        <w:r>
+          <w:rPr>
+            <w:noProof/>
+            <w:webHidden/>
+          </w:rPr>
+          <w:t>- 15 -</w:t>
+        </w:r>
+        <w:r>
+          <w:rPr>
+            <w:noProof/>
+            <w:webHidden/>
+          </w:rPr>
+          <w:fldChar w:fldCharType="end"/>
+        </w:r>
+      </w:hyperlink>
+    </w:p>
+    <w:p>
+      <w:pPr>
+        <w:pStyle w:val="TOC1"/>
+        <w:tabs>
+          <w:tab w:val="right" w:leader="dot" w:pos="9010"/>
+        </w:tabs>
+        <w:rPr>
+          <w:rFonts w:asciiTheme="minorHAnsi" w:eastAsiaTheme="minorEastAsia" w:hAnsiTheme="minorHAnsi" w:cstheme="minorBidi"/>
+          <w:noProof/>
+        </w:rPr>
+      </w:pPr>
+      <w:hyperlink w:anchor="_Toc100510868" w:history="1">
+        <w:r>
+          <w:rPr>
+            <w:rStyle w:val="Hyperlink"/>
+            <w:b/>
+            <w:bCs/>
+            <w:noProof/>
+            <w:lang w:val="bg-BG"/>
+          </w:rPr>
+          <w:t>ЗАКЛЮЧЕНИЕ</w:t>
+        </w:r>
+        <w:r>
+          <w:rPr>
+            <w:noProof/>
+            <w:webHidden/>
+          </w:rPr>
+          <w:tab/>
+        </w:r>
+        <w:r>
+          <w:rPr>
+            <w:noProof/>
+            <w:webHidden/>
+          </w:rPr>
+          <w:fldChar w:fldCharType="begin"/>
+        </w:r>
+        <w:r>
+          <w:rPr>
+            <w:noProof/>
+            <w:webHidden/>
+          </w:rPr>
+          <w:instrText xml:space="preserve"> PAGEREF _Toc100510868 \h </w:instrText>
+        </w:r>
+        <w:r>
+          <w:rPr>
+            <w:noProof/>
+            <w:webHidden/>
+          </w:rPr>
+        </w:r>
+        <w:r>
+          <w:rPr>
+            <w:noProof/>
+            <w:webHidden/>
+          </w:rPr>
+          <w:fldChar w:fldCharType="separate"/>
+        </w:r>
+        <w:r>
+          <w:rPr>
+            <w:noProof/>
+            <w:webHidden/>
+          </w:rPr>
+          <w:t>- 16 -</w:t>
+        </w:r>
+        <w:r>
+          <w:rPr>
+            <w:noProof/>
+            <w:webHidden/>
+          </w:rPr>
+          <w:fldChar w:fldCharType="end"/>
+        </w:r>
+      </w:hyperlink>
+    </w:p>
+    <w:p>
+      <w:pPr>
+        <w:pStyle w:val="TOC1"/>
+        <w:tabs>
+          <w:tab w:val="right" w:leader="dot" w:pos="9010"/>
+        </w:tabs>
+        <w:rPr>
+          <w:rFonts w:asciiTheme="minorHAnsi" w:eastAsiaTheme="minorEastAsia" w:hAnsiTheme="minorHAnsi" w:cstheme="minorBidi"/>
+          <w:noProof/>
+        </w:rPr>
+      </w:pPr>
+      <w:hyperlink w:anchor="_Toc100510869" w:history="1">
+        <w:r>
+          <w:rPr>
+            <w:rStyle w:val="Hyperlink"/>
+            <w:b/>
+            <w:bCs/>
+            <w:noProof/>
+            <w:lang w:val="ru-RU"/>
+          </w:rPr>
+          <w:t>И</w:t>
+        </w:r>
+        <w:r>
+          <w:rPr>
+            <w:rStyle w:val="Hyperlink"/>
+            <w:b/>
+            <w:bCs/>
+            <w:noProof/>
+            <w:lang w:val="bg-BG"/>
+          </w:rPr>
+          <w:t>ЗПОЛЗВАНА ЛИТЕРАТУРА</w:t>
+        </w:r>
+        <w:r>
+          <w:rPr>
+            <w:noProof/>
+            <w:webHidden/>
+          </w:rPr>
+          <w:tab/>
+        </w:r>
+        <w:r>
+          <w:rPr>
+            <w:noProof/>
+            <w:webHidden/>
+          </w:rPr>
+          <w:fldChar w:fldCharType="begin"/>
+        </w:r>
+        <w:r>
+          <w:rPr>
+            <w:noProof/>
+            <w:webHidden/>
+          </w:rPr>
+          <w:instrText xml:space="preserve"> PAGEREF _Toc100510869 \h </w:instrText>
+        </w:r>
+        <w:r>
+          <w:rPr>
+            <w:noProof/>
+            <w:webHidden/>
+          </w:rPr>
+        </w:r>
+        <w:r>
+          <w:rPr>
+            <w:noProof/>
+            <w:webHidden/>
+          </w:rPr>
+          <w:fldChar w:fldCharType="separate"/>
+        </w:r>
+        <w:r>
+          <w:rPr>
+            <w:noProof/>
+            <w:webHidden/>
+          </w:rPr>
+          <w:t>- 17 -</w:t>
+        </w:r>
+        <w:r>
+          <w:rPr>
+            <w:noProof/>
+            <w:webHidden/>
+          </w:rPr>
+          <w:fldChar w:fldCharType="end"/>
+        </w:r>
+      </w:hyperlink>
+    </w:p>
+    <w:p>
+      <w:pPr>
+        <w:pStyle w:val="TOC1"/>
+        <w:tabs>
+          <w:tab w:val="right" w:leader="dot" w:pos="9010"/>
+        </w:tabs>
+        <w:rPr>
+          <w:rFonts w:asciiTheme="minorHAnsi" w:eastAsiaTheme="minorEastAsia" w:hAnsiTheme="minorHAnsi" w:cstheme="minorBidi"/>
+          <w:noProof/>
+        </w:rPr>
+      </w:pPr>
+      <w:hyperlink w:anchor="_Toc100510870" w:history="1">
+        <w:r>
+          <w:rPr>
+            <w:rStyle w:val="Hyperlink"/>
+            <w:b/>
+            <w:bCs/>
+            <w:noProof/>
+            <w:lang w:val="bg-BG"/>
+          </w:rPr>
+          <w:t>ПРИЛОЖЕНИЯ КЪМ КУРСОВАТА РАБОТА</w:t>
+        </w:r>
+        <w:r>
+          <w:rPr>
+            <w:noProof/>
+            <w:webHidden/>
+          </w:rPr>
+          <w:tab/>
+        </w:r>
+        <w:r>
+          <w:rPr>
+            <w:noProof/>
+            <w:webHidden/>
+          </w:rPr>
+          <w:fldChar w:fldCharType="begin"/>
+        </w:r>
+        <w:r>
+          <w:rPr>
+            <w:noProof/>
+            <w:webHidden/>
+          </w:rPr>
+          <w:instrText xml:space="preserve"> PAGEREF _Toc100510870 \h </w:instrText>
+        </w:r>
+        <w:r>
+          <w:rPr>
+            <w:noProof/>
+            <w:webHidden/>
+          </w:rPr>
+        </w:r>
+        <w:r>
+          <w:rPr>
+            <w:noProof/>
+            <w:webHidden/>
+          </w:rPr>
+          <w:fldChar w:fldCharType="separate"/>
+        </w:r>
+        <w:r>
+          <w:rPr>
+            <w:noProof/>
+            <w:webHidden/>
+          </w:rPr>
+          <w:t>- 18 -</w:t>
+        </w:r>
+        <w:r>
+          <w:rPr>
+            <w:noProof/>
+            <w:webHidden/>
+          </w:rPr>
+          <w:fldChar w:fldCharType="end"/>
+        </w:r>
+      </w:hyperlink>
+    </w:p>
+    <w:p>
+      <w:pPr>
         <w:rPr>
           <w:sz w:val="28"/>
           <w:szCs w:val="28"/>
@@ -2075,17 +3866,26 @@
     <w:p>
       <w:pPr>
         <w:pStyle w:val="Heading1"/>
-        <w:rPr>
-          <w:lang w:val="bg-BG"/>
-        </w:rPr>
-      </w:pPr>
-      <w:bookmarkStart w:id="0" w:name="_Toc100145721"/>
-      <w:r>
-        <w:rPr>
+        <w:jc w:val="center"/>
+        <w:rPr>
+          <w:rFonts w:ascii="Times New Roman" w:hAnsi="Times New Roman" w:cs="Times New Roman"/>
+          <w:b/>
+          <w:bCs/>
+          <w:color w:val="auto"/>
+          <w:lang w:val="bg-BG"/>
+        </w:rPr>
+      </w:pPr>
+      <w:bookmarkStart w:id="0" w:name="_Toc100510845"/>
+      <w:r>
+        <w:rPr>
+          <w:rFonts w:ascii="Times New Roman" w:hAnsi="Times New Roman" w:cs="Times New Roman"/>
+          <w:b/>
+          <w:bCs/>
+          <w:color w:val="auto"/>
           <w:lang w:val="bg-BG"/>
         </w:rPr>
         <w:lastRenderedPageBreak/>
-        <w:t>Увод</w:t>
+        <w:t>УВОД</w:t>
       </w:r>
       <w:bookmarkEnd w:id="0"/>
     </w:p>
@@ -2109,22 +3909,269 @@
     <w:p>
       <w:pPr>
         <w:pStyle w:val="Heading1"/>
-        <w:rPr>
-          <w:lang w:val="bg-BG"/>
-        </w:rPr>
-      </w:pPr>
-      <w:bookmarkStart w:id="1" w:name="_Toc100145722"/>
-      <w:r>
-        <w:rPr>
+        <w:jc w:val="center"/>
+        <w:rPr>
+          <w:rFonts w:ascii="Times New Roman" w:hAnsi="Times New Roman" w:cs="Times New Roman"/>
+          <w:b/>
+          <w:bCs/>
+          <w:color w:val="auto"/>
+          <w:sz w:val="30"/>
+          <w:szCs w:val="30"/>
+          <w:lang w:val="bg-BG"/>
+        </w:rPr>
+      </w:pPr>
+      <w:bookmarkStart w:id="1" w:name="_Toc100510846"/>
+      <w:r>
+        <w:rPr>
+          <w:rFonts w:ascii="Times New Roman" w:hAnsi="Times New Roman" w:cs="Times New Roman"/>
+          <w:b/>
+          <w:bCs/>
+          <w:color w:val="auto"/>
+          <w:sz w:val="30"/>
+          <w:szCs w:val="30"/>
           <w:lang w:val="bg-BG"/>
         </w:rPr>
         <w:lastRenderedPageBreak/>
-        <w:t>Идеята</w:t>
+        <w:t>ПЪРВА ГЛАВА</w:t>
       </w:r>
       <w:bookmarkEnd w:id="1"/>
     </w:p>
     <w:p>
       <w:pPr>
+        <w:pStyle w:val="Heading1"/>
+        <w:jc w:val="center"/>
+        <w:rPr>
+          <w:rFonts w:ascii="Times New Roman" w:hAnsi="Times New Roman" w:cs="Times New Roman"/>
+          <w:b/>
+          <w:bCs/>
+          <w:color w:val="auto"/>
+          <w:lang w:val="bg-BG"/>
+        </w:rPr>
+      </w:pPr>
+      <w:bookmarkStart w:id="2" w:name="_Toc100510847"/>
+      <w:r>
+        <w:rPr>
+          <w:rFonts w:ascii="Times New Roman" w:hAnsi="Times New Roman" w:cs="Times New Roman"/>
+          <w:b/>
+          <w:bCs/>
+          <w:color w:val="auto"/>
+          <w:lang w:val="bg-BG"/>
+        </w:rPr>
+        <w:t>ХАРДУЕРНИ КОМПОНЕНТИ, ИЗПОЛЗВАНИ В РЕАЛИЗАЦИЯТА НА ПРОЕКТА</w:t>
+      </w:r>
+      <w:bookmarkEnd w:id="2"/>
+    </w:p>
+    <w:p>
+      <w:pPr>
+        <w:pStyle w:val="Heading1"/>
+        <w:jc w:val="center"/>
+        <w:rPr>
+          <w:rFonts w:ascii="Times New Roman" w:hAnsi="Times New Roman" w:cs="Times New Roman"/>
+          <w:b/>
+          <w:bCs/>
+          <w:color w:val="auto"/>
+          <w:lang w:val="bg-BG"/>
+        </w:rPr>
+      </w:pPr>
+    </w:p>
+    <w:p>
+      <w:pPr>
+        <w:pStyle w:val="Heading1"/>
+        <w:numPr>
+          <w:ilvl w:val="0"/>
+          <w:numId w:val="5"/>
+        </w:numPr>
+        <w:rPr>
+          <w:rFonts w:ascii="Times New Roman" w:hAnsi="Times New Roman" w:cs="Times New Roman"/>
+          <w:b/>
+          <w:bCs/>
+          <w:color w:val="auto"/>
+          <w:sz w:val="28"/>
+          <w:szCs w:val="28"/>
+          <w:lang w:val="bg-BG"/>
+        </w:rPr>
+      </w:pPr>
+      <w:bookmarkStart w:id="3" w:name="_Toc100510848"/>
+      <w:r>
+        <w:rPr>
+          <w:rFonts w:ascii="Times New Roman" w:hAnsi="Times New Roman" w:cs="Times New Roman"/>
+          <w:b/>
+          <w:bCs/>
+          <w:color w:val="auto"/>
+          <w:sz w:val="28"/>
+          <w:szCs w:val="28"/>
+          <w:lang w:val="bg-BG"/>
+        </w:rPr>
+        <w:t xml:space="preserve">Избиране на </w:t>
+      </w:r>
+      <w:r>
+        <w:rPr>
+          <w:rFonts w:ascii="Times New Roman" w:hAnsi="Times New Roman" w:cs="Times New Roman"/>
+          <w:b/>
+          <w:bCs/>
+          <w:color w:val="auto"/>
+          <w:sz w:val="28"/>
+          <w:szCs w:val="28"/>
+        </w:rPr>
+        <w:t xml:space="preserve">Arduino </w:t>
+      </w:r>
+      <w:r>
+        <w:rPr>
+          <w:rFonts w:ascii="Times New Roman" w:hAnsi="Times New Roman" w:cs="Times New Roman"/>
+          <w:b/>
+          <w:bCs/>
+          <w:color w:val="auto"/>
+          <w:sz w:val="28"/>
+          <w:szCs w:val="28"/>
+          <w:lang w:val="bg-BG"/>
+        </w:rPr>
+        <w:t>платка</w:t>
+      </w:r>
+      <w:bookmarkEnd w:id="3"/>
+    </w:p>
+    <w:p>
+      <w:pPr>
+        <w:pStyle w:val="Heading1"/>
+        <w:numPr>
+          <w:ilvl w:val="0"/>
+          <w:numId w:val="5"/>
+        </w:numPr>
+        <w:rPr>
+          <w:rFonts w:ascii="Times New Roman" w:hAnsi="Times New Roman" w:cs="Times New Roman"/>
+          <w:b/>
+          <w:bCs/>
+          <w:color w:val="auto"/>
+          <w:sz w:val="28"/>
+          <w:szCs w:val="28"/>
+          <w:lang w:val="bg-BG"/>
+        </w:rPr>
+      </w:pPr>
+      <w:bookmarkStart w:id="4" w:name="_Toc100510849"/>
+      <w:r>
+        <w:rPr>
+          <w:rFonts w:ascii="Times New Roman" w:hAnsi="Times New Roman" w:cs="Times New Roman"/>
+          <w:b/>
+          <w:bCs/>
+          <w:color w:val="auto"/>
+          <w:sz w:val="28"/>
+          <w:szCs w:val="28"/>
+          <w:lang w:val="bg-BG"/>
+        </w:rPr>
+        <w:t>Избиране на компонент, чрез който ще се включва и изключва компютъра</w:t>
+      </w:r>
+      <w:bookmarkEnd w:id="4"/>
+    </w:p>
+    <w:p>
+      <w:pPr>
+        <w:pStyle w:val="Heading1"/>
+        <w:numPr>
+          <w:ilvl w:val="0"/>
+          <w:numId w:val="5"/>
+        </w:numPr>
+        <w:rPr>
+          <w:sz w:val="28"/>
+          <w:szCs w:val="28"/>
+          <w:lang w:val="bg-BG"/>
+        </w:rPr>
+      </w:pPr>
+      <w:bookmarkStart w:id="5" w:name="_Toc100510850"/>
+      <w:r>
+        <w:rPr>
+          <w:rFonts w:ascii="Times New Roman" w:hAnsi="Times New Roman" w:cs="Times New Roman"/>
+          <w:b/>
+          <w:bCs/>
+          <w:color w:val="auto"/>
+          <w:sz w:val="28"/>
+          <w:szCs w:val="28"/>
+          <w:lang w:val="bg-BG"/>
+        </w:rPr>
+        <w:t>Избиране на сензор за температура и влага</w:t>
+      </w:r>
+      <w:bookmarkEnd w:id="5"/>
+      <w:r>
+        <w:rPr>
+          <w:rFonts w:ascii="Times New Roman" w:hAnsi="Times New Roman" w:cs="Times New Roman"/>
+          <w:b/>
+          <w:bCs/>
+          <w:color w:val="auto"/>
+          <w:sz w:val="28"/>
+          <w:szCs w:val="28"/>
+          <w:lang w:val="bg-BG"/>
+        </w:rPr>
+        <w:t xml:space="preserve"> </w:t>
+      </w:r>
+    </w:p>
+    <w:p>
+      <w:pPr>
+        <w:pStyle w:val="Heading1"/>
+        <w:numPr>
+          <w:ilvl w:val="0"/>
+          <w:numId w:val="5"/>
+        </w:numPr>
+        <w:rPr>
+          <w:rFonts w:ascii="Times New Roman" w:hAnsi="Times New Roman" w:cs="Times New Roman"/>
+          <w:b/>
+          <w:bCs/>
+          <w:color w:val="auto"/>
+          <w:sz w:val="28"/>
+          <w:szCs w:val="28"/>
+          <w:lang w:val="bg-BG"/>
+        </w:rPr>
+      </w:pPr>
+      <w:bookmarkStart w:id="6" w:name="_Toc100510851"/>
+      <w:r>
+        <w:rPr>
+          <w:rFonts w:ascii="Times New Roman" w:hAnsi="Times New Roman" w:cs="Times New Roman"/>
+          <w:b/>
+          <w:bCs/>
+          <w:color w:val="auto"/>
+          <w:sz w:val="28"/>
+          <w:szCs w:val="28"/>
+          <w:lang w:val="bg-BG"/>
+        </w:rPr>
+        <w:t>Избиране на компонент за получаване и изпращане на данни към клиента</w:t>
+      </w:r>
+      <w:bookmarkEnd w:id="6"/>
+    </w:p>
+    <w:p>
+      <w:pPr>
+        <w:pStyle w:val="Heading1"/>
+        <w:numPr>
+          <w:ilvl w:val="0"/>
+          <w:numId w:val="5"/>
+        </w:numPr>
+        <w:rPr>
+          <w:rFonts w:ascii="Times New Roman" w:hAnsi="Times New Roman" w:cs="Times New Roman"/>
+          <w:b/>
+          <w:bCs/>
+          <w:color w:val="auto"/>
+          <w:sz w:val="28"/>
+          <w:szCs w:val="28"/>
+          <w:lang w:val="bg-BG"/>
+        </w:rPr>
+      </w:pPr>
+      <w:bookmarkStart w:id="7" w:name="_Toc100510852"/>
+      <w:r>
+        <w:rPr>
+          <w:rFonts w:ascii="Times New Roman" w:hAnsi="Times New Roman" w:cs="Times New Roman"/>
+          <w:b/>
+          <w:bCs/>
+          <w:color w:val="auto"/>
+          <w:sz w:val="28"/>
+          <w:szCs w:val="28"/>
+          <w:lang w:val="bg-BG"/>
+        </w:rPr>
+        <w:t>Избиране на захранване</w:t>
+      </w:r>
+      <w:bookmarkEnd w:id="7"/>
+    </w:p>
+    <w:p>
+      <w:pPr>
+        <w:pStyle w:val="Heading1"/>
+        <w:numPr>
+          <w:ilvl w:val="0"/>
+          <w:numId w:val="5"/>
+        </w:numPr>
         <w:rPr>
           <w:sz w:val="28"/>
           <w:szCs w:val="28"/>
@@ -2143,28 +4190,122 @@
     <w:p>
       <w:pPr>
         <w:pStyle w:val="Heading1"/>
-        <w:rPr>
-          <w:lang w:val="bg-BG"/>
-        </w:rPr>
-      </w:pPr>
-      <w:bookmarkStart w:id="2" w:name="_Toc100145723"/>
-      <w:r>
-        <w:rPr>
+        <w:jc w:val="center"/>
+        <w:rPr>
+          <w:rFonts w:ascii="Times New Roman" w:hAnsi="Times New Roman" w:cs="Times New Roman"/>
+          <w:b/>
+          <w:bCs/>
+          <w:color w:val="auto"/>
+          <w:sz w:val="30"/>
+          <w:szCs w:val="30"/>
+          <w:lang w:val="bg-BG"/>
+        </w:rPr>
+      </w:pPr>
+      <w:bookmarkStart w:id="8" w:name="_Toc100510853"/>
+      <w:r>
+        <w:rPr>
+          <w:rFonts w:ascii="Times New Roman" w:hAnsi="Times New Roman" w:cs="Times New Roman"/>
+          <w:b/>
+          <w:bCs/>
+          <w:color w:val="auto"/>
+          <w:sz w:val="30"/>
+          <w:szCs w:val="30"/>
           <w:lang w:val="bg-BG"/>
         </w:rPr>
         <w:lastRenderedPageBreak/>
-        <w:t>Всичко използвано в реализацията на проекта</w:t>
-      </w:r>
-      <w:bookmarkEnd w:id="2"/>
-    </w:p>
-    <w:p>
-      <w:pPr>
-        <w:rPr>
-          <w:sz w:val="28"/>
-          <w:szCs w:val="28"/>
-          <w:lang w:val="bg-BG"/>
-        </w:rPr>
-      </w:pPr>
+        <w:t>ВТОРА ГЛАВА</w:t>
+      </w:r>
+      <w:bookmarkEnd w:id="8"/>
+    </w:p>
+    <w:p>
+      <w:pPr>
+        <w:pStyle w:val="Heading1"/>
+        <w:jc w:val="center"/>
+        <w:rPr>
+          <w:rFonts w:ascii="Times New Roman" w:hAnsi="Times New Roman" w:cs="Times New Roman"/>
+          <w:b/>
+          <w:bCs/>
+          <w:color w:val="auto"/>
+          <w:lang w:val="bg-BG"/>
+        </w:rPr>
+      </w:pPr>
+      <w:bookmarkStart w:id="9" w:name="_Toc100510854"/>
+      <w:r>
+        <w:rPr>
+          <w:rFonts w:ascii="Times New Roman" w:hAnsi="Times New Roman" w:cs="Times New Roman"/>
+          <w:b/>
+          <w:bCs/>
+          <w:color w:val="auto"/>
+          <w:lang w:val="bg-BG"/>
+        </w:rPr>
+        <w:t>ЕЛЕКТРИЧЕСКА И БЛОК СХЕМИ НА ПРОЕКТА</w:t>
+      </w:r>
+      <w:bookmarkEnd w:id="9"/>
+    </w:p>
+    <w:p>
+      <w:pPr>
+        <w:pStyle w:val="Heading1"/>
+        <w:jc w:val="center"/>
+        <w:rPr>
+          <w:rFonts w:ascii="Times New Roman" w:hAnsi="Times New Roman" w:cs="Times New Roman"/>
+          <w:b/>
+          <w:bCs/>
+          <w:color w:val="auto"/>
+          <w:lang w:val="bg-BG"/>
+        </w:rPr>
+      </w:pPr>
+    </w:p>
+    <w:p>
+      <w:pPr>
+        <w:pStyle w:val="Heading1"/>
+        <w:numPr>
+          <w:ilvl w:val="0"/>
+          <w:numId w:val="6"/>
+        </w:numPr>
+        <w:rPr>
+          <w:sz w:val="28"/>
+          <w:szCs w:val="28"/>
+          <w:lang w:val="bg-BG"/>
+        </w:rPr>
+      </w:pPr>
+      <w:r>
+        <w:rPr>
+          <w:rFonts w:ascii="Times New Roman" w:hAnsi="Times New Roman" w:cs="Times New Roman"/>
+          <w:b/>
+          <w:bCs/>
+          <w:color w:val="auto"/>
+          <w:sz w:val="28"/>
+          <w:szCs w:val="28"/>
+          <w:lang w:val="bg-BG"/>
+        </w:rPr>
+        <w:t>Блок схеми на работа на проекта</w:t>
+      </w:r>
+    </w:p>
+    <w:p>
+      <w:pPr>
+        <w:pStyle w:val="Heading1"/>
+        <w:numPr>
+          <w:ilvl w:val="0"/>
+          <w:numId w:val="6"/>
+        </w:numPr>
+        <w:rPr>
+          <w:sz w:val="28"/>
+          <w:szCs w:val="28"/>
+          <w:lang w:val="bg-BG"/>
+        </w:rPr>
+      </w:pPr>
+      <w:r>
+        <w:rPr>
+          <w:rFonts w:ascii="Times New Roman" w:hAnsi="Times New Roman" w:cs="Times New Roman"/>
+          <w:b/>
+          <w:bCs/>
+          <w:color w:val="auto"/>
+          <w:sz w:val="28"/>
+          <w:szCs w:val="28"/>
+          <w:lang w:val="bg-BG"/>
+        </w:rPr>
+        <w:t>Електрическа схема на проекта</w:t>
+      </w:r>
       <w:r>
         <w:rPr>
           <w:sz w:val="28"/>
@@ -2177,28 +4318,708 @@
     <w:p>
       <w:pPr>
         <w:pStyle w:val="Heading1"/>
-        <w:rPr>
-          <w:lang w:val="bg-BG"/>
-        </w:rPr>
-      </w:pPr>
-      <w:bookmarkStart w:id="3" w:name="_Toc100145724"/>
-      <w:r>
-        <w:rPr>
+        <w:jc w:val="center"/>
+        <w:rPr>
+          <w:rFonts w:ascii="Times New Roman" w:hAnsi="Times New Roman" w:cs="Times New Roman"/>
+          <w:b/>
+          <w:bCs/>
+          <w:color w:val="auto"/>
+          <w:sz w:val="30"/>
+          <w:szCs w:val="30"/>
+          <w:lang w:val="bg-BG"/>
+        </w:rPr>
+      </w:pPr>
+      <w:bookmarkStart w:id="10" w:name="_Toc100510855"/>
+      <w:r>
+        <w:rPr>
+          <w:rFonts w:ascii="Times New Roman" w:hAnsi="Times New Roman" w:cs="Times New Roman"/>
+          <w:b/>
+          <w:bCs/>
+          <w:color w:val="auto"/>
+          <w:sz w:val="30"/>
+          <w:szCs w:val="30"/>
           <w:lang w:val="bg-BG"/>
         </w:rPr>
         <w:lastRenderedPageBreak/>
-        <w:t>Схеми</w:t>
-      </w:r>
-      <w:bookmarkEnd w:id="3"/>
-    </w:p>
-    <w:p>
-      <w:pPr>
-        <w:rPr>
-          <w:sz w:val="28"/>
-          <w:szCs w:val="28"/>
-          <w:lang w:val="bg-BG"/>
-        </w:rPr>
-      </w:pPr>
+        <w:t>ТРЕТА ГЛАВА</w:t>
+      </w:r>
+      <w:bookmarkEnd w:id="10"/>
+    </w:p>
+    <w:p>
+      <w:pPr>
+        <w:pStyle w:val="Heading1"/>
+        <w:jc w:val="center"/>
+        <w:rPr>
+          <w:rFonts w:ascii="Times New Roman" w:hAnsi="Times New Roman" w:cs="Times New Roman"/>
+          <w:b/>
+          <w:bCs/>
+          <w:color w:val="auto"/>
+          <w:lang w:val="bg-BG"/>
+        </w:rPr>
+      </w:pPr>
+      <w:bookmarkStart w:id="11" w:name="_Toc100510856"/>
+      <w:r>
+        <w:rPr>
+          <w:rFonts w:ascii="Times New Roman" w:hAnsi="Times New Roman" w:cs="Times New Roman"/>
+          <w:b/>
+          <w:bCs/>
+          <w:color w:val="auto"/>
+          <w:lang w:val="bg-BG"/>
+        </w:rPr>
+        <w:t>РЕАЛИЗАЦИЯ И РАЗРАБОТВАНЕ НА ПРОЕКТА</w:t>
+      </w:r>
+      <w:bookmarkEnd w:id="11"/>
+    </w:p>
+    <w:p>
+      <w:pPr>
+        <w:pStyle w:val="Heading1"/>
+        <w:numPr>
+          <w:ilvl w:val="0"/>
+          <w:numId w:val="4"/>
+        </w:numPr>
+        <w:jc w:val="both"/>
+        <w:rPr>
+          <w:rFonts w:ascii="Times New Roman" w:hAnsi="Times New Roman" w:cs="Times New Roman"/>
+          <w:b/>
+          <w:bCs/>
+          <w:color w:val="auto"/>
+          <w:sz w:val="28"/>
+          <w:szCs w:val="28"/>
+          <w:lang w:val="bg-BG"/>
+        </w:rPr>
+      </w:pPr>
+      <w:bookmarkStart w:id="12" w:name="_Toc100510857"/>
+      <w:r>
+        <w:rPr>
+          <w:rFonts w:ascii="Times New Roman" w:hAnsi="Times New Roman" w:cs="Times New Roman"/>
+          <w:b/>
+          <w:bCs/>
+          <w:color w:val="auto"/>
+          <w:sz w:val="28"/>
+          <w:szCs w:val="28"/>
+          <w:lang w:val="bg-BG"/>
+        </w:rPr>
+        <w:t>Свързване на всички компоненти в една електрическа схема</w:t>
+      </w:r>
+      <w:bookmarkEnd w:id="12"/>
+    </w:p>
+    <w:p>
+      <w:pPr>
+        <w:pStyle w:val="Heading1"/>
+        <w:numPr>
+          <w:ilvl w:val="0"/>
+          <w:numId w:val="4"/>
+        </w:numPr>
+        <w:jc w:val="both"/>
+        <w:rPr>
+          <w:rFonts w:ascii="Times New Roman" w:hAnsi="Times New Roman" w:cs="Times New Roman"/>
+          <w:b/>
+          <w:bCs/>
+          <w:color w:val="auto"/>
+          <w:sz w:val="28"/>
+          <w:szCs w:val="28"/>
+          <w:lang w:val="bg-BG"/>
+        </w:rPr>
+      </w:pPr>
+      <w:bookmarkStart w:id="13" w:name="_Toc100510858"/>
+      <w:r>
+        <w:rPr>
+          <w:rFonts w:ascii="Times New Roman" w:hAnsi="Times New Roman" w:cs="Times New Roman"/>
+          <w:b/>
+          <w:bCs/>
+          <w:color w:val="auto"/>
+          <w:sz w:val="28"/>
+          <w:szCs w:val="28"/>
+          <w:lang w:val="bg-BG"/>
+        </w:rPr>
+        <w:t>Описание на софтуерната част на проекта</w:t>
+      </w:r>
+      <w:bookmarkEnd w:id="13"/>
+    </w:p>
+    <w:p>
+      <w:pPr>
+        <w:pStyle w:val="Heading1"/>
+        <w:numPr>
+          <w:ilvl w:val="1"/>
+          <w:numId w:val="4"/>
+        </w:numPr>
+        <w:jc w:val="both"/>
+        <w:rPr>
+          <w:rFonts w:ascii="Times New Roman" w:hAnsi="Times New Roman" w:cs="Times New Roman"/>
+          <w:b/>
+          <w:bCs/>
+          <w:color w:val="auto"/>
+          <w:sz w:val="28"/>
+          <w:szCs w:val="28"/>
+          <w:lang w:val="bg-BG"/>
+        </w:rPr>
+      </w:pPr>
+      <w:bookmarkStart w:id="14" w:name="_Toc100510859"/>
+      <w:r>
+        <w:rPr>
+          <w:rFonts w:ascii="Times New Roman" w:hAnsi="Times New Roman" w:cs="Times New Roman"/>
+          <w:b/>
+          <w:bCs/>
+          <w:color w:val="auto"/>
+          <w:sz w:val="28"/>
+          <w:szCs w:val="28"/>
+          <w:lang w:val="bg-BG"/>
+        </w:rPr>
+        <w:t xml:space="preserve">Файлова структура на проекта </w:t>
+      </w:r>
+    </w:p>
+    <w:p>
+      <w:pPr>
+        <w:pStyle w:val="Heading1"/>
+        <w:numPr>
+          <w:ilvl w:val="1"/>
+          <w:numId w:val="4"/>
+        </w:numPr>
+        <w:jc w:val="both"/>
+        <w:rPr>
+          <w:rFonts w:ascii="Times New Roman" w:hAnsi="Times New Roman" w:cs="Times New Roman"/>
+          <w:b/>
+          <w:bCs/>
+          <w:color w:val="auto"/>
+          <w:sz w:val="28"/>
+          <w:szCs w:val="28"/>
+          <w:lang w:val="bg-BG"/>
+        </w:rPr>
+      </w:pPr>
+      <w:r>
+        <w:rPr>
+          <w:rFonts w:ascii="Times New Roman" w:hAnsi="Times New Roman" w:cs="Times New Roman"/>
+          <w:b/>
+          <w:bCs/>
+          <w:color w:val="auto"/>
+          <w:sz w:val="28"/>
+          <w:szCs w:val="28"/>
+          <w:lang w:val="bg-BG"/>
+        </w:rPr>
+        <w:t xml:space="preserve">Софтуерът за </w:t>
+      </w:r>
+      <w:proofErr w:type="spellStart"/>
+      <w:r>
+        <w:rPr>
+          <w:rFonts w:ascii="Times New Roman" w:hAnsi="Times New Roman" w:cs="Times New Roman"/>
+          <w:b/>
+          <w:bCs/>
+          <w:color w:val="auto"/>
+          <w:sz w:val="28"/>
+          <w:szCs w:val="28"/>
+          <w:lang w:val="bg-BG"/>
+        </w:rPr>
+        <w:t>Arduino</w:t>
+      </w:r>
+      <w:proofErr w:type="spellEnd"/>
+      <w:r>
+        <w:rPr>
+          <w:rFonts w:ascii="Times New Roman" w:hAnsi="Times New Roman" w:cs="Times New Roman"/>
+          <w:b/>
+          <w:bCs/>
+          <w:color w:val="auto"/>
+          <w:sz w:val="28"/>
+          <w:szCs w:val="28"/>
+          <w:lang w:val="bg-BG"/>
+        </w:rPr>
+        <w:t xml:space="preserve"> платката</w:t>
+      </w:r>
+      <w:bookmarkEnd w:id="14"/>
+    </w:p>
+    <w:p>
+      <w:pPr>
+        <w:pStyle w:val="Heading1"/>
+        <w:numPr>
+          <w:ilvl w:val="1"/>
+          <w:numId w:val="4"/>
+        </w:numPr>
+        <w:jc w:val="both"/>
+        <w:rPr>
+          <w:rFonts w:ascii="Times New Roman" w:hAnsi="Times New Roman" w:cs="Times New Roman"/>
+          <w:b/>
+          <w:bCs/>
+          <w:color w:val="auto"/>
+          <w:sz w:val="28"/>
+          <w:szCs w:val="28"/>
+          <w:lang w:val="bg-BG"/>
+        </w:rPr>
+      </w:pPr>
+      <w:bookmarkStart w:id="15" w:name="_Toc100510860"/>
+      <w:r>
+        <w:rPr>
+          <w:rFonts w:ascii="Times New Roman" w:hAnsi="Times New Roman" w:cs="Times New Roman"/>
+          <w:b/>
+          <w:bCs/>
+          <w:color w:val="auto"/>
+          <w:sz w:val="28"/>
+          <w:szCs w:val="28"/>
+          <w:lang w:val="bg-BG"/>
+        </w:rPr>
+        <w:t>Софтуерът за сървъра</w:t>
+      </w:r>
+      <w:bookmarkEnd w:id="15"/>
+      <w:r>
+        <w:rPr>
+          <w:rFonts w:ascii="Times New Roman" w:hAnsi="Times New Roman" w:cs="Times New Roman"/>
+          <w:b/>
+          <w:bCs/>
+          <w:color w:val="auto"/>
+          <w:sz w:val="28"/>
+          <w:szCs w:val="28"/>
+          <w:lang w:val="bg-BG"/>
+        </w:rPr>
+        <w:t xml:space="preserve"> </w:t>
+      </w:r>
+    </w:p>
+    <w:p>
+      <w:pPr>
+        <w:pStyle w:val="Heading1"/>
+        <w:numPr>
+          <w:ilvl w:val="1"/>
+          <w:numId w:val="4"/>
+        </w:numPr>
+        <w:jc w:val="both"/>
+        <w:rPr>
+          <w:rFonts w:ascii="Times New Roman" w:hAnsi="Times New Roman" w:cs="Times New Roman"/>
+          <w:b/>
+          <w:bCs/>
+          <w:color w:val="auto"/>
+          <w:sz w:val="28"/>
+          <w:szCs w:val="28"/>
+          <w:lang w:val="bg-BG"/>
+        </w:rPr>
+      </w:pPr>
+      <w:bookmarkStart w:id="16" w:name="_Toc100510861"/>
+      <w:r>
+        <w:rPr>
+          <w:rFonts w:ascii="Times New Roman" w:hAnsi="Times New Roman" w:cs="Times New Roman"/>
+          <w:b/>
+          <w:bCs/>
+          <w:color w:val="auto"/>
+          <w:sz w:val="28"/>
+          <w:szCs w:val="28"/>
+          <w:lang w:val="bg-BG"/>
+        </w:rPr>
+        <w:t>Софтуерът за клиента</w:t>
+      </w:r>
+      <w:bookmarkEnd w:id="16"/>
+    </w:p>
+    <w:p>
+      <w:pPr>
+        <w:pStyle w:val="Heading1"/>
+        <w:numPr>
+          <w:ilvl w:val="0"/>
+          <w:numId w:val="4"/>
+        </w:numPr>
+        <w:jc w:val="both"/>
+        <w:rPr>
+          <w:rFonts w:ascii="Times New Roman" w:hAnsi="Times New Roman" w:cs="Times New Roman"/>
+          <w:b/>
+          <w:bCs/>
+          <w:color w:val="auto"/>
+          <w:sz w:val="28"/>
+          <w:szCs w:val="28"/>
+          <w:lang w:val="bg-BG"/>
+        </w:rPr>
+      </w:pPr>
+      <w:bookmarkStart w:id="17" w:name="_Toc100510862"/>
+      <w:r>
+        <w:rPr>
+          <w:rFonts w:ascii="Times New Roman" w:hAnsi="Times New Roman" w:cs="Times New Roman"/>
+          <w:b/>
+          <w:bCs/>
+          <w:color w:val="auto"/>
+          <w:sz w:val="28"/>
+          <w:szCs w:val="28"/>
+          <w:lang w:val="bg-BG"/>
+        </w:rPr>
+        <w:t>Създаване на</w:t>
+      </w:r>
+      <w:r>
+        <w:rPr>
+          <w:rFonts w:ascii="Times New Roman" w:hAnsi="Times New Roman" w:cs="Times New Roman"/>
+          <w:b/>
+          <w:bCs/>
+          <w:color w:val="auto"/>
+          <w:sz w:val="28"/>
+          <w:szCs w:val="28"/>
+          <w:lang w:val="bg-BG"/>
+        </w:rPr>
+        <w:t xml:space="preserve"> работещ модел на проекта на практика (снимки)</w:t>
+      </w:r>
+      <w:bookmarkEnd w:id="17"/>
+    </w:p>
+    <w:p>
+      <w:pPr>
+        <w:rPr>
+          <w:rFonts w:asciiTheme="majorHAnsi" w:eastAsiaTheme="majorEastAsia" w:hAnsiTheme="majorHAnsi" w:cstheme="majorBidi"/>
+          <w:color w:val="2F5496" w:themeColor="accent1" w:themeShade="BF"/>
+          <w:lang w:val="bg-BG"/>
+        </w:rPr>
+      </w:pPr>
+      <w:r>
+        <w:rPr>
+          <w:lang w:val="bg-BG"/>
+        </w:rPr>
+        <w:drawing>
+          <wp:inline distT="0" distB="0" distL="0" distR="0" wp14:anchorId="663D640A" wp14:editId="3E7B77FF">
+            <wp:extent cx="5727700" cy="1176020"/>
+            <wp:effectExtent l="0" t="0" r="0" b="0"/>
+            <wp:docPr id="1" name="Picture 1" descr="A screenshot of a computer&#10;&#10;Description automatically generated"/>
+            <wp:cNvGraphicFramePr>
+              <a:graphicFrameLocks xmlns:a="http://schemas.openxmlformats.org/drawingml/2006/main" noChangeAspect="1"/>
+            </wp:cNvGraphicFramePr>
+            <a:graphic xmlns:a="http://schemas.openxmlformats.org/drawingml/2006/main">
+              <a:graphicData uri="http://schemas.openxmlformats.org/drawingml/2006/picture">
+                <pic:pic xmlns:pic="http://schemas.openxmlformats.org/drawingml/2006/picture">
+                  <pic:nvPicPr>
+                    <pic:cNvPr id="1" name="Picture 1" descr="A screenshot of a computer&#10;&#10;Description automatically generated"/>
+                    <pic:cNvPicPr/>
+                  </pic:nvPicPr>
+                  <pic:blipFill>
+                    <a:blip r:embed="rId9"/>
+                    <a:stretch>
+                      <a:fillRect/>
+                    </a:stretch>
+                  </pic:blipFill>
+                  <pic:spPr>
+                    <a:xfrm>
+                      <a:off x="0" y="0"/>
+                      <a:ext cx="5727700" cy="1176020"/>
+                    </a:xfrm>
+                    <a:prstGeom prst="rect">
+                      <a:avLst/>
+                    </a:prstGeom>
+                  </pic:spPr>
+                </pic:pic>
+              </a:graphicData>
+            </a:graphic>
+          </wp:inline>
+        </w:drawing>
+      </w:r>
+      <w:r>
+        <w:rPr>
+          <w:lang w:val="bg-BG"/>
+        </w:rPr>
+        <w:drawing>
+          <wp:inline distT="0" distB="0" distL="0" distR="0" wp14:anchorId="5B731805" wp14:editId="1D9A164C">
+            <wp:extent cx="5727700" cy="1830070"/>
+            <wp:effectExtent l="0" t="0" r="0" b="0"/>
+            <wp:docPr id="4" name="Picture 4" descr="Text&#10;&#10;Description automatically generated"/>
+            <wp:cNvGraphicFramePr>
+              <a:graphicFrameLocks xmlns:a="http://schemas.openxmlformats.org/drawingml/2006/main" noChangeAspect="1"/>
+            </wp:cNvGraphicFramePr>
+            <a:graphic xmlns:a="http://schemas.openxmlformats.org/drawingml/2006/main">
+              <a:graphicData uri="http://schemas.openxmlformats.org/drawingml/2006/picture">
+                <pic:pic xmlns:pic="http://schemas.openxmlformats.org/drawingml/2006/picture">
+                  <pic:nvPicPr>
+                    <pic:cNvPr id="4" name="Picture 4" descr="Text&#10;&#10;Description automatically generated"/>
+                    <pic:cNvPicPr/>
+                  </pic:nvPicPr>
+                  <pic:blipFill>
+                    <a:blip r:embed="rId10"/>
+                    <a:stretch>
+                      <a:fillRect/>
+                    </a:stretch>
+                  </pic:blipFill>
+                  <pic:spPr>
+                    <a:xfrm>
+                      <a:off x="0" y="0"/>
+                      <a:ext cx="5727700" cy="1830070"/>
+                    </a:xfrm>
+                    <a:prstGeom prst="rect">
+                      <a:avLst/>
+                    </a:prstGeom>
+                  </pic:spPr>
+                </pic:pic>
+              </a:graphicData>
+            </a:graphic>
+          </wp:inline>
+        </w:drawing>
+      </w:r>
+      <w:r>
+        <w:rPr>
+          <w:lang w:val="bg-BG"/>
+        </w:rPr>
+        <w:lastRenderedPageBreak/>
+        <w:drawing>
+          <wp:inline distT="0" distB="0" distL="0" distR="0" wp14:anchorId="22F58933" wp14:editId="35E4D304">
+            <wp:extent cx="5727700" cy="3378835"/>
+            <wp:effectExtent l="0" t="0" r="0" b="0"/>
+            <wp:docPr id="6" name="Picture 6"/>
+            <wp:cNvGraphicFramePr>
+              <a:graphicFrameLocks xmlns:a="http://schemas.openxmlformats.org/drawingml/2006/main" noChangeAspect="1"/>
+            </wp:cNvGraphicFramePr>
+            <a:graphic xmlns:a="http://schemas.openxmlformats.org/drawingml/2006/main">
+              <a:graphicData uri="http://schemas.openxmlformats.org/drawingml/2006/picture">
+                <pic:pic xmlns:pic="http://schemas.openxmlformats.org/drawingml/2006/picture">
+                  <pic:nvPicPr>
+                    <pic:cNvPr id="1" name=""/>
+                    <pic:cNvPicPr/>
+                  </pic:nvPicPr>
+                  <pic:blipFill>
+                    <a:blip r:embed="rId11"/>
+                    <a:stretch>
+                      <a:fillRect/>
+                    </a:stretch>
+                  </pic:blipFill>
+                  <pic:spPr>
+                    <a:xfrm>
+                      <a:off x="0" y="0"/>
+                      <a:ext cx="5727700" cy="3378835"/>
+                    </a:xfrm>
+                    <a:prstGeom prst="rect">
+                      <a:avLst/>
+                    </a:prstGeom>
+                  </pic:spPr>
+                </pic:pic>
+              </a:graphicData>
+            </a:graphic>
+          </wp:inline>
+        </w:drawing>
+      </w:r>
+      <w:r>
+        <w:rPr>
+          <w:lang w:val="bg-BG"/>
+        </w:rPr>
+        <w:drawing>
+          <wp:inline distT="0" distB="0" distL="0" distR="0" wp14:anchorId="11468BAB" wp14:editId="666FA306">
+            <wp:extent cx="5727700" cy="2087880"/>
+            <wp:effectExtent l="0" t="0" r="0" b="0"/>
+            <wp:docPr id="7" name="Picture 7" descr="Text&#10;&#10;Description automatically generated"/>
+            <wp:cNvGraphicFramePr>
+              <a:graphicFrameLocks xmlns:a="http://schemas.openxmlformats.org/drawingml/2006/main" noChangeAspect="1"/>
+            </wp:cNvGraphicFramePr>
+            <a:graphic xmlns:a="http://schemas.openxmlformats.org/drawingml/2006/main">
+              <a:graphicData uri="http://schemas.openxmlformats.org/drawingml/2006/picture">
+                <pic:pic xmlns:pic="http://schemas.openxmlformats.org/drawingml/2006/picture">
+                  <pic:nvPicPr>
+                    <pic:cNvPr id="7" name="Picture 7" descr="Text&#10;&#10;Description automatically generated"/>
+                    <pic:cNvPicPr/>
+                  </pic:nvPicPr>
+                  <pic:blipFill>
+                    <a:blip r:embed="rId12"/>
+                    <a:stretch>
+                      <a:fillRect/>
+                    </a:stretch>
+                  </pic:blipFill>
+                  <pic:spPr>
+                    <a:xfrm>
+                      <a:off x="0" y="0"/>
+                      <a:ext cx="5727700" cy="2087880"/>
+                    </a:xfrm>
+                    <a:prstGeom prst="rect">
+                      <a:avLst/>
+                    </a:prstGeom>
+                  </pic:spPr>
+                </pic:pic>
+              </a:graphicData>
+            </a:graphic>
+          </wp:inline>
+        </w:drawing>
+      </w:r>
+      <w:r>
+        <w:rPr>
+          <w:lang w:val="bg-BG"/>
+        </w:rPr>
+        <w:drawing>
+          <wp:inline distT="0" distB="0" distL="0" distR="0" wp14:anchorId="3E707B19" wp14:editId="406156E5">
+            <wp:extent cx="5727700" cy="2539365"/>
+            <wp:effectExtent l="0" t="0" r="0" b="0"/>
+            <wp:docPr id="8" name="Picture 8" descr="Text&#10;&#10;Description automatically generated"/>
+            <wp:cNvGraphicFramePr>
+              <a:graphicFrameLocks xmlns:a="http://schemas.openxmlformats.org/drawingml/2006/main" noChangeAspect="1"/>
+            </wp:cNvGraphicFramePr>
+            <a:graphic xmlns:a="http://schemas.openxmlformats.org/drawingml/2006/main">
+              <a:graphicData uri="http://schemas.openxmlformats.org/drawingml/2006/picture">
+                <pic:pic xmlns:pic="http://schemas.openxmlformats.org/drawingml/2006/picture">
+                  <pic:nvPicPr>
+                    <pic:cNvPr id="8" name="Picture 8" descr="Text&#10;&#10;Description automatically generated"/>
+                    <pic:cNvPicPr/>
+                  </pic:nvPicPr>
+                  <pic:blipFill>
+                    <a:blip r:embed="rId13"/>
+                    <a:stretch>
+                      <a:fillRect/>
+                    </a:stretch>
+                  </pic:blipFill>
+                  <pic:spPr>
+                    <a:xfrm>
+                      <a:off x="0" y="0"/>
+                      <a:ext cx="5727700" cy="2539365"/>
+                    </a:xfrm>
+                    <a:prstGeom prst="rect">
+                      <a:avLst/>
+                    </a:prstGeom>
+                  </pic:spPr>
+                </pic:pic>
+              </a:graphicData>
+            </a:graphic>
+          </wp:inline>
+        </w:drawing>
+      </w:r>
+      <w:r>
+        <w:rPr>
+          <w:lang w:val="bg-BG"/>
+        </w:rPr>
+        <w:lastRenderedPageBreak/>
+        <w:drawing>
+          <wp:inline distT="0" distB="0" distL="0" distR="0" wp14:anchorId="125DA0F1" wp14:editId="2CF3FAFE">
+            <wp:extent cx="5045075" cy="8864600"/>
+            <wp:effectExtent l="0" t="0" r="0" b="0"/>
+            <wp:docPr id="9" name="Picture 9" descr="Text&#10;&#10;Description automatically generated"/>
+            <wp:cNvGraphicFramePr>
+              <a:graphicFrameLocks xmlns:a="http://schemas.openxmlformats.org/drawingml/2006/main" noChangeAspect="1"/>
+            </wp:cNvGraphicFramePr>
+            <a:graphic xmlns:a="http://schemas.openxmlformats.org/drawingml/2006/main">
+              <a:graphicData uri="http://schemas.openxmlformats.org/drawingml/2006/picture">
+                <pic:pic xmlns:pic="http://schemas.openxmlformats.org/drawingml/2006/picture">
+                  <pic:nvPicPr>
+                    <pic:cNvPr id="9" name="Picture 9" descr="Text&#10;&#10;Description automatically generated"/>
+                    <pic:cNvPicPr/>
+                  </pic:nvPicPr>
+                  <pic:blipFill>
+                    <a:blip r:embed="rId14"/>
+                    <a:stretch>
+                      <a:fillRect/>
+                    </a:stretch>
+                  </pic:blipFill>
+                  <pic:spPr>
+                    <a:xfrm>
+                      <a:off x="0" y="0"/>
+                      <a:ext cx="5045075" cy="8864600"/>
+                    </a:xfrm>
+                    <a:prstGeom prst="rect">
+                      <a:avLst/>
+                    </a:prstGeom>
+                  </pic:spPr>
+                </pic:pic>
+              </a:graphicData>
+            </a:graphic>
+          </wp:inline>
+        </w:drawing>
+      </w:r>
+      <w:r>
+        <w:rPr>
+          <w:lang w:val="bg-BG"/>
+        </w:rPr>
+        <w:lastRenderedPageBreak/>
+        <w:drawing>
+          <wp:inline distT="0" distB="0" distL="0" distR="0" wp14:anchorId="0955614C" wp14:editId="5DF977C5">
+            <wp:extent cx="5727700" cy="1628140"/>
+            <wp:effectExtent l="0" t="0" r="0" b="0"/>
+            <wp:docPr id="10" name="Picture 10" descr="Text&#10;&#10;Description automatically generated"/>
+            <wp:cNvGraphicFramePr>
+              <a:graphicFrameLocks xmlns:a="http://schemas.openxmlformats.org/drawingml/2006/main" noChangeAspect="1"/>
+            </wp:cNvGraphicFramePr>
+            <a:graphic xmlns:a="http://schemas.openxmlformats.org/drawingml/2006/main">
+              <a:graphicData uri="http://schemas.openxmlformats.org/drawingml/2006/picture">
+                <pic:pic xmlns:pic="http://schemas.openxmlformats.org/drawingml/2006/picture">
+                  <pic:nvPicPr>
+                    <pic:cNvPr id="10" name="Picture 10" descr="Text&#10;&#10;Description automatically generated"/>
+                    <pic:cNvPicPr/>
+                  </pic:nvPicPr>
+                  <pic:blipFill>
+                    <a:blip r:embed="rId15"/>
+                    <a:stretch>
+                      <a:fillRect/>
+                    </a:stretch>
+                  </pic:blipFill>
+                  <pic:spPr>
+                    <a:xfrm>
+                      <a:off x="0" y="0"/>
+                      <a:ext cx="5727700" cy="1628140"/>
+                    </a:xfrm>
+                    <a:prstGeom prst="rect">
+                      <a:avLst/>
+                    </a:prstGeom>
+                  </pic:spPr>
+                </pic:pic>
+              </a:graphicData>
+            </a:graphic>
+          </wp:inline>
+        </w:drawing>
+      </w:r>
+      <w:r>
+        <w:rPr>
+          <w:lang w:val="bg-BG"/>
+        </w:rPr>
+        <w:drawing>
+          <wp:inline distT="0" distB="0" distL="0" distR="0" wp14:anchorId="1CD60D85" wp14:editId="1756D18D">
+            <wp:extent cx="5727700" cy="4196715"/>
+            <wp:effectExtent l="0" t="0" r="0" b="0"/>
+            <wp:docPr id="11" name="Picture 11" descr="Text&#10;&#10;Description automatically generated"/>
+            <wp:cNvGraphicFramePr>
+              <a:graphicFrameLocks xmlns:a="http://schemas.openxmlformats.org/drawingml/2006/main" noChangeAspect="1"/>
+            </wp:cNvGraphicFramePr>
+            <a:graphic xmlns:a="http://schemas.openxmlformats.org/drawingml/2006/main">
+              <a:graphicData uri="http://schemas.openxmlformats.org/drawingml/2006/picture">
+                <pic:pic xmlns:pic="http://schemas.openxmlformats.org/drawingml/2006/picture">
+                  <pic:nvPicPr>
+                    <pic:cNvPr id="11" name="Picture 11" descr="Text&#10;&#10;Description automatically generated"/>
+                    <pic:cNvPicPr/>
+                  </pic:nvPicPr>
+                  <pic:blipFill>
+                    <a:blip r:embed="rId16"/>
+                    <a:stretch>
+                      <a:fillRect/>
+                    </a:stretch>
+                  </pic:blipFill>
+                  <pic:spPr>
+                    <a:xfrm>
+                      <a:off x="0" y="0"/>
+                      <a:ext cx="5727700" cy="4196715"/>
+                    </a:xfrm>
+                    <a:prstGeom prst="rect">
+                      <a:avLst/>
+                    </a:prstGeom>
+                  </pic:spPr>
+                </pic:pic>
+              </a:graphicData>
+            </a:graphic>
+          </wp:inline>
+        </w:drawing>
+      </w:r>
+      <w:r>
+        <w:rPr>
+          <w:lang w:val="bg-BG"/>
+        </w:rPr>
+        <w:drawing>
+          <wp:inline distT="0" distB="0" distL="0" distR="0" wp14:anchorId="4D34EB6E" wp14:editId="74DCABFD">
+            <wp:extent cx="5727700" cy="2045335"/>
+            <wp:effectExtent l="0" t="0" r="0" b="0"/>
+            <wp:docPr id="12" name="Picture 12" descr="Text&#10;&#10;Description automatically generated"/>
+            <wp:cNvGraphicFramePr>
+              <a:graphicFrameLocks xmlns:a="http://schemas.openxmlformats.org/drawingml/2006/main" noChangeAspect="1"/>
+            </wp:cNvGraphicFramePr>
+            <a:graphic xmlns:a="http://schemas.openxmlformats.org/drawingml/2006/main">
+              <a:graphicData uri="http://schemas.openxmlformats.org/drawingml/2006/picture">
+                <pic:pic xmlns:pic="http://schemas.openxmlformats.org/drawingml/2006/picture">
+                  <pic:nvPicPr>
+                    <pic:cNvPr id="12" name="Picture 12" descr="Text&#10;&#10;Description automatically generated"/>
+                    <pic:cNvPicPr/>
+                  </pic:nvPicPr>
+                  <pic:blipFill>
+                    <a:blip r:embed="rId17"/>
+                    <a:stretch>
+                      <a:fillRect/>
+                    </a:stretch>
+                  </pic:blipFill>
+                  <pic:spPr>
+                    <a:xfrm>
+                      <a:off x="0" y="0"/>
+                      <a:ext cx="5727700" cy="2045335"/>
+                    </a:xfrm>
+                    <a:prstGeom prst="rect">
+                      <a:avLst/>
+                    </a:prstGeom>
+                  </pic:spPr>
+                </pic:pic>
+              </a:graphicData>
+            </a:graphic>
+          </wp:inline>
+        </w:drawing>
+      </w:r>
       <w:r>
         <w:rPr>
           <w:sz w:val="28"/>
@@ -2211,19 +5032,24 @@
     <w:p>
       <w:pPr>
         <w:pStyle w:val="Heading1"/>
-        <w:rPr>
-          <w:lang w:val="bg-BG"/>
-        </w:rPr>
-      </w:pPr>
-      <w:bookmarkStart w:id="4" w:name="_Toc100145725"/>
-      <w:r>
-        <w:rPr>
+        <w:jc w:val="center"/>
+        <w:rPr>
+          <w:lang w:val="bg-BG"/>
+        </w:rPr>
+      </w:pPr>
+      <w:bookmarkStart w:id="18" w:name="_Toc100510868"/>
+      <w:r>
+        <w:rPr>
+          <w:rFonts w:ascii="Times New Roman" w:hAnsi="Times New Roman" w:cs="Times New Roman"/>
+          <w:b/>
+          <w:bCs/>
+          <w:color w:val="auto"/>
           <w:lang w:val="bg-BG"/>
         </w:rPr>
         <w:lastRenderedPageBreak/>
-        <w:t>Софтуерът</w:t>
-      </w:r>
-      <w:bookmarkEnd w:id="4"/>
+        <w:t>ЗАКЛЮЧЕНИЕ</w:t>
+      </w:r>
+      <w:bookmarkEnd w:id="18"/>
     </w:p>
     <w:p>
       <w:pPr>
@@ -2245,19 +5071,38 @@
     <w:p>
       <w:pPr>
         <w:pStyle w:val="Heading1"/>
-        <w:rPr>
-          <w:lang w:val="bg-BG"/>
-        </w:rPr>
-      </w:pPr>
-      <w:bookmarkStart w:id="5" w:name="_Toc100145726"/>
-      <w:r>
-        <w:rPr>
-          <w:lang w:val="bg-BG"/>
+        <w:jc w:val="center"/>
+        <w:rPr>
+          <w:rFonts w:ascii="Times New Roman" w:hAnsi="Times New Roman" w:cs="Times New Roman"/>
+          <w:b/>
+          <w:bCs/>
+          <w:color w:val="auto"/>
+          <w:lang w:val="bg-BG"/>
+        </w:rPr>
+      </w:pPr>
+      <w:bookmarkStart w:id="19" w:name="_Toc100510869"/>
+      <w:r>
+        <w:rPr>
+          <w:rFonts w:ascii="Times New Roman" w:hAnsi="Times New Roman" w:cs="Times New Roman"/>
+          <w:b/>
+          <w:bCs/>
+          <w:color w:val="auto"/>
+          <w:lang w:val="ru-RU"/>
         </w:rPr>
         <w:lastRenderedPageBreak/>
-        <w:t>Проектът в практиката</w:t>
-      </w:r>
-      <w:bookmarkEnd w:id="5"/>
+        <w:t>И</w:t>
+      </w:r>
+      <w:r>
+        <w:rPr>
+          <w:rFonts w:ascii="Times New Roman" w:hAnsi="Times New Roman" w:cs="Times New Roman"/>
+          <w:b/>
+          <w:bCs/>
+          <w:color w:val="auto"/>
+          <w:lang w:val="bg-BG"/>
+        </w:rPr>
+        <w:t>ЗПОЛЗВАНА ЛИТЕРАТУРА</w:t>
+      </w:r>
+      <w:bookmarkEnd w:id="19"/>
     </w:p>
     <w:p>
       <w:pPr>
@@ -2279,92 +5124,33 @@
     <w:p>
       <w:pPr>
         <w:pStyle w:val="Heading1"/>
-        <w:rPr>
-          <w:lang w:val="bg-BG"/>
-        </w:rPr>
-      </w:pPr>
-      <w:bookmarkStart w:id="6" w:name="_Toc100145727"/>
-      <w:r>
-        <w:rPr>
+        <w:jc w:val="center"/>
+        <w:rPr>
+          <w:rFonts w:ascii="Times New Roman" w:hAnsi="Times New Roman" w:cs="Times New Roman"/>
+          <w:b/>
+          <w:bCs/>
+          <w:color w:val="auto"/>
+          <w:lang w:val="bg-BG"/>
+        </w:rPr>
+      </w:pPr>
+      <w:bookmarkStart w:id="20" w:name="_Toc100510870"/>
+      <w:r>
+        <w:rPr>
+          <w:rFonts w:ascii="Times New Roman" w:hAnsi="Times New Roman" w:cs="Times New Roman"/>
+          <w:b/>
+          <w:bCs/>
+          <w:color w:val="auto"/>
           <w:lang w:val="bg-BG"/>
         </w:rPr>
         <w:lastRenderedPageBreak/>
-        <w:t>Заключение</w:t>
-      </w:r>
-      <w:bookmarkEnd w:id="6"/>
-    </w:p>
-    <w:p>
-      <w:pPr>
-        <w:rPr>
-          <w:sz w:val="28"/>
-          <w:szCs w:val="28"/>
-          <w:lang w:val="bg-BG"/>
-        </w:rPr>
-      </w:pPr>
-      <w:r>
-        <w:rPr>
-          <w:sz w:val="28"/>
-          <w:szCs w:val="28"/>
-          <w:lang w:val="bg-BG"/>
-        </w:rPr>
-        <w:br w:type="page"/>
-      </w:r>
-    </w:p>
-    <w:p>
-      <w:pPr>
-        <w:pStyle w:val="Heading1"/>
-        <w:rPr>
-          <w:lang w:val="bg-BG"/>
-        </w:rPr>
-      </w:pPr>
-      <w:bookmarkStart w:id="7" w:name="_Toc100145728"/>
-      <w:r>
-        <w:rPr>
-          <w:lang w:val="bg-BG"/>
-        </w:rPr>
-        <w:lastRenderedPageBreak/>
-        <w:t>Използвана литература</w:t>
-      </w:r>
-      <w:bookmarkEnd w:id="7"/>
-    </w:p>
-    <w:p>
-      <w:pPr>
-        <w:rPr>
-          <w:sz w:val="28"/>
-          <w:szCs w:val="28"/>
-          <w:lang w:val="bg-BG"/>
-        </w:rPr>
-      </w:pPr>
-      <w:r>
-        <w:rPr>
-          <w:sz w:val="28"/>
-          <w:szCs w:val="28"/>
-          <w:lang w:val="bg-BG"/>
-        </w:rPr>
-        <w:br w:type="page"/>
-      </w:r>
-    </w:p>
-    <w:p>
-      <w:pPr>
-        <w:pStyle w:val="Heading1"/>
-        <w:rPr>
-          <w:lang w:val="bg-BG"/>
-        </w:rPr>
-      </w:pPr>
-      <w:bookmarkStart w:id="8" w:name="_Toc100145729"/>
-      <w:r>
-        <w:rPr>
-          <w:lang w:val="bg-BG"/>
-        </w:rPr>
-        <w:lastRenderedPageBreak/>
-        <w:t>Приложения към дипломната работа</w:t>
-      </w:r>
-      <w:bookmarkEnd w:id="8"/>
+        <w:t>ПРИЛОЖЕНИЯ КЪМ КУРСОВАТА РАБОТА</w:t>
+      </w:r>
+      <w:bookmarkEnd w:id="20"/>
     </w:p>
     <w:sectPr>
-      <w:footerReference w:type="even" r:id="rId9"/>
-      <w:footerReference w:type="default" r:id="rId10"/>
-      <w:footerReference w:type="first" r:id="rId11"/>
+      <w:footerReference w:type="even" r:id="rId18"/>
+      <w:footerReference w:type="default" r:id="rId19"/>
+      <w:footerReference w:type="first" r:id="rId20"/>
       <w:pgSz w:w="11900" w:h="16840"/>
       <w:pgMar w:top="1440" w:right="1440" w:bottom="1440" w:left="1440" w:header="720" w:footer="720" w:gutter="0"/>
       <w:pgNumType w:fmt="numberInDash"/>
@@ -2377,7 +5163,7 @@
 </file>
 
 <file path=word/endnotes.xml><?xml version="1.0" encoding="utf-8"?>
-<w:endnotes xmlns:wpc="http://schemas.microsoft.com/office/word/2010/wordprocessingCanvas" xmlns:cx="http://schemas.microsoft.com/office/drawing/2014/chartex" xmlns:cx1="http://schemas.microsoft.com/office/drawing/2015/9/8/chartex" xmlns:cx2="http://schemas.microsoft.com/office/drawing/2015/10/21/chartex" xmlns:cx3="http://schemas.microsoft.com/office/drawing/2016/5/9/chartex" xmlns:cx4="http://schemas.microsoft.com/office/drawing/2016/5/10/chartex" xmlns:cx5="http://schemas.microsoft.com/office/drawing/2016/5/11/chartex" xmlns:cx6="http://schemas.microsoft.com/office/drawing/2016/5/12/chartex" xmlns:cx7="http://schemas.microsoft.com/office/drawing/2016/5/13/chartex" xmlns:cx8="http://schemas.microsoft.com/office/drawing/2016/5/14/chartex" xmlns:mc="http://schemas.openxmlformats.org/markup-compatibility/2006" xmlns:aink="http://schemas.microsoft.com/office/drawing/2016/ink" xmlns:am3d="http://schemas.microsoft.com/office/drawing/2017/model3d" xmlns:o="urn:schemas-microsoft-com:office:office" xmlns:oel="http://schemas.microsoft.com/office/2019/extlst" xmlns:r="http://schemas.openxmlformats.org/officeDocument/2006/relationships" xmlns:m="http://schemas.openxmlformats.org/officeDocument/2006/math" xmlns:v="urn:schemas-microsoft-com:vml" xmlns:wp14="http://schemas.microsoft.com/office/word/2010/wordprocessingDrawing" xmlns:wp="http://schemas.openxmlformats.org/drawingml/2006/wordprocessingDrawing" xmlns:w10="urn:schemas-microsoft-com:office:word" xmlns:w="http://schemas.openxmlformats.org/wordprocessingml/2006/main" xmlns:w14="http://schemas.microsoft.com/office/word/2010/wordml" xmlns:w15="http://schemas.microsoft.com/office/word/2012/wordml" xmlns:w16cex="http://schemas.microsoft.com/office/word/2018/wordml/cex" xmlns:w16cid="http://schemas.microsoft.com/office/word/2016/wordml/cid" xmlns:w16="http://schemas.microsoft.com/office/word/2018/wordml" xmlns:w16sdtdh="http://schemas.microsoft.com/office/word/2020/wordml/sdtdatahash" xmlns:w16se="http://schemas.microsoft.com/office/word/2015/wordml/symex" xmlns:wpg="http://schemas.microsoft.com/office/word/2010/wordprocessingGroup" xmlns:wpi="http://schemas.microsoft.com/office/word/2010/wordprocessingInk" xmlns:wne="http://schemas.microsoft.com/office/word/2006/wordml" xmlns:wps="http://schemas.microsoft.com/office/word/2010/wordprocessingShape" mc:Ignorable="w14 w15 w16se w16cid w16 w16cex w16sdtdh wp14">
+<w:endnotes xmlns:wpc="http://schemas.microsoft.com/office/word/2010/wordprocessingCanvas" xmlns:cx="http://schemas.microsoft.com/office/drawing/2014/chartex" xmlns:cx1="http://schemas.microsoft.com/office/drawing/2015/9/8/chartex" xmlns:cx2="http://schemas.microsoft.com/office/drawing/2015/10/21/chartex" xmlns:cx3="http://schemas.microsoft.com/office/drawing/2016/5/9/chartex" xmlns:cx4="http://schemas.microsoft.com/office/drawing/2016/5/10/chartex" xmlns:cx5="http://schemas.microsoft.com/office/drawing/2016/5/11/chartex" xmlns:cx6="http://schemas.microsoft.com/office/drawing/2016/5/12/chartex" xmlns:cx7="http://schemas.microsoft.com/office/drawing/2016/5/13/chartex" xmlns:cx8="http://schemas.microsoft.com/office/drawing/2016/5/14/chartex" xmlns:mc="http://schemas.openxmlformats.org/markup-compatibility/2006" xmlns:aink="http://schemas.microsoft.com/office/drawing/2016/ink" xmlns:am3d="http://schemas.microsoft.com/office/drawing/2017/model3d" xmlns:o="urn:schemas-microsoft-com:office:office" xmlns:r="http://schemas.openxmlformats.org/officeDocument/2006/relationships" xmlns:m="http://schemas.openxmlformats.org/officeDocument/2006/math" xmlns:v="urn:schemas-microsoft-com:vml" xmlns:wp14="http://schemas.microsoft.com/office/word/2010/wordprocessingDrawing" xmlns:wp="http://schemas.openxmlformats.org/drawingml/2006/wordprocessingDrawing" xmlns:w10="urn:schemas-microsoft-com:office:word" xmlns:w="http://schemas.openxmlformats.org/wordprocessingml/2006/main" xmlns:w14="http://schemas.microsoft.com/office/word/2010/wordml" xmlns:w15="http://schemas.microsoft.com/office/word/2012/wordml" xmlns:w16cex="http://schemas.microsoft.com/office/word/2018/wordml/cex" xmlns:w16cid="http://schemas.microsoft.com/office/word/2016/wordml/cid" xmlns:w16="http://schemas.microsoft.com/office/word/2018/wordml" xmlns:w16sdtdh="http://schemas.microsoft.com/office/word/2020/wordml/sdtdatahash" xmlns:w16se="http://schemas.microsoft.com/office/word/2015/wordml/symex" xmlns:wpg="http://schemas.microsoft.com/office/word/2010/wordprocessingGroup" xmlns:wpi="http://schemas.microsoft.com/office/word/2010/wordprocessingInk" xmlns:wne="http://schemas.microsoft.com/office/word/2006/wordml" xmlns:wps="http://schemas.microsoft.com/office/word/2010/wordprocessingShape" mc:Ignorable="w14 w15 w16se w16cid w16 w16cex w16sdtdh wp14">
   <w:endnote w:type="separator" w:id="-1">
     <w:p>
       <w:r>
@@ -2396,7 +5182,7 @@
 </file>
 
 <file path=word/footer1.xml><?xml version="1.0" encoding="utf-8"?>
-<w:ftr xmlns:wpc="http://schemas.microsoft.com/office/word/2010/wordprocessingCanvas" xmlns:cx="http://schemas.microsoft.com/office/drawing/2014/chartex" xmlns:cx1="http://schemas.microsoft.com/office/drawing/2015/9/8/chartex" xmlns:cx2="http://schemas.microsoft.com/office/drawing/2015/10/21/chartex" xmlns:cx3="http://schemas.microsoft.com/office/drawing/2016/5/9/chartex" xmlns:cx4="http://schemas.microsoft.com/office/drawing/2016/5/10/chartex" xmlns:cx5="http://schemas.microsoft.com/office/drawing/2016/5/11/chartex" xmlns:cx6="http://schemas.microsoft.com/office/drawing/2016/5/12/chartex" xmlns:cx7="http://schemas.microsoft.com/office/drawing/2016/5/13/chartex" xmlns:cx8="http://schemas.microsoft.com/office/drawing/2016/5/14/chartex" xmlns:mc="http://schemas.openxmlformats.org/markup-compatibility/2006" xmlns:aink="http://schemas.microsoft.com/office/drawing/2016/ink" xmlns:am3d="http://schemas.microsoft.com/office/drawing/2017/model3d" xmlns:o="urn:schemas-microsoft-com:office:office" xmlns:oel="http://schemas.microsoft.com/office/2019/extlst" xmlns:r="http://schemas.openxmlformats.org/officeDocument/2006/relationships" xmlns:m="http://schemas.openxmlformats.org/officeDocument/2006/math" xmlns:v="urn:schemas-microsoft-com:vml" xmlns:wp14="http://schemas.microsoft.com/office/word/2010/wordprocessingDrawing" xmlns:wp="http://schemas.openxmlformats.org/drawingml/2006/wordprocessingDrawing" xmlns:w10="urn:schemas-microsoft-com:office:word" xmlns:w="http://schemas.openxmlformats.org/wordprocessingml/2006/main" xmlns:w14="http://schemas.microsoft.com/office/word/2010/wordml" xmlns:w15="http://schemas.microsoft.com/office/word/2012/wordml" xmlns:w16cex="http://schemas.microsoft.com/office/word/2018/wordml/cex" xmlns:w16cid="http://schemas.microsoft.com/office/word/2016/wordml/cid" xmlns:w16="http://schemas.microsoft.com/office/word/2018/wordml" xmlns:w16sdtdh="http://schemas.microsoft.com/office/word/2020/wordml/sdtdatahash" xmlns:w16se="http://schemas.microsoft.com/office/word/2015/wordml/symex" xmlns:wpg="http://schemas.microsoft.com/office/word/2010/wordprocessingGroup" xmlns:wpi="http://schemas.microsoft.com/office/word/2010/wordprocessingInk" xmlns:wne="http://schemas.microsoft.com/office/word/2006/wordml" xmlns:wps="http://schemas.microsoft.com/office/word/2010/wordprocessingShape" mc:Ignorable="w14 w15 w16se w16cid w16 w16cex w16sdtdh wp14">
+<w:ftr xmlns:wpc="http://schemas.microsoft.com/office/word/2010/wordprocessingCanvas" xmlns:cx="http://schemas.microsoft.com/office/drawing/2014/chartex" xmlns:cx1="http://schemas.microsoft.com/office/drawing/2015/9/8/chartex" xmlns:cx2="http://schemas.microsoft.com/office/drawing/2015/10/21/chartex" xmlns:cx3="http://schemas.microsoft.com/office/drawing/2016/5/9/chartex" xmlns:cx4="http://schemas.microsoft.com/office/drawing/2016/5/10/chartex" xmlns:cx5="http://schemas.microsoft.com/office/drawing/2016/5/11/chartex" xmlns:cx6="http://schemas.microsoft.com/office/drawing/2016/5/12/chartex" xmlns:cx7="http://schemas.microsoft.com/office/drawing/2016/5/13/chartex" xmlns:cx8="http://schemas.microsoft.com/office/drawing/2016/5/14/chartex" xmlns:mc="http://schemas.openxmlformats.org/markup-compatibility/2006" xmlns:aink="http://schemas.microsoft.com/office/drawing/2016/ink" xmlns:am3d="http://schemas.microsoft.com/office/drawing/2017/model3d" xmlns:o="urn:schemas-microsoft-com:office:office" xmlns:r="http://schemas.openxmlformats.org/officeDocument/2006/relationships" xmlns:m="http://schemas.openxmlformats.org/officeDocument/2006/math" xmlns:v="urn:schemas-microsoft-com:vml" xmlns:wp14="http://schemas.microsoft.com/office/word/2010/wordprocessingDrawing" xmlns:wp="http://schemas.openxmlformats.org/drawingml/2006/wordprocessingDrawing" xmlns:w10="urn:schemas-microsoft-com:office:word" xmlns:w="http://schemas.openxmlformats.org/wordprocessingml/2006/main" xmlns:w14="http://schemas.microsoft.com/office/word/2010/wordml" xmlns:w15="http://schemas.microsoft.com/office/word/2012/wordml" xmlns:w16cex="http://schemas.microsoft.com/office/word/2018/wordml/cex" xmlns:w16cid="http://schemas.microsoft.com/office/word/2016/wordml/cid" xmlns:w16="http://schemas.microsoft.com/office/word/2018/wordml" xmlns:w16sdtdh="http://schemas.microsoft.com/office/word/2020/wordml/sdtdatahash" xmlns:w16se="http://schemas.microsoft.com/office/word/2015/wordml/symex" xmlns:wpg="http://schemas.microsoft.com/office/word/2010/wordprocessingGroup" xmlns:wpi="http://schemas.microsoft.com/office/word/2010/wordprocessingInk" xmlns:wne="http://schemas.microsoft.com/office/word/2006/wordml" xmlns:wps="http://schemas.microsoft.com/office/word/2010/wordprocessingShape" mc:Ignorable="w14 w15 w16se w16cid w16 w16cex w16sdtdh wp14">
   <w:sdt>
     <w:sdtPr>
       <w:rPr>
@@ -2453,7 +5239,7 @@
 </file>
 
 <file path=word/footer2.xml><?xml version="1.0" encoding="utf-8"?>
-<w:ftr xmlns:wpc="http://schemas.microsoft.com/office/word/2010/wordprocessingCanvas" xmlns:cx="http://schemas.microsoft.com/office/drawing/2014/chartex" xmlns:cx1="http://schemas.microsoft.com/office/drawing/2015/9/8/chartex" xmlns:cx2="http://schemas.microsoft.com/office/drawing/2015/10/21/chartex" xmlns:cx3="http://schemas.microsoft.com/office/drawing/2016/5/9/chartex" xmlns:cx4="http://schemas.microsoft.com/office/drawing/2016/5/10/chartex" xmlns:cx5="http://schemas.microsoft.com/office/drawing/2016/5/11/chartex" xmlns:cx6="http://schemas.microsoft.com/office/drawing/2016/5/12/chartex" xmlns:cx7="http://schemas.microsoft.com/office/drawing/2016/5/13/chartex" xmlns:cx8="http://schemas.microsoft.com/office/drawing/2016/5/14/chartex" xmlns:mc="http://schemas.openxmlformats.org/markup-compatibility/2006" xmlns:aink="http://schemas.microsoft.com/office/drawing/2016/ink" xmlns:am3d="http://schemas.microsoft.com/office/drawing/2017/model3d" xmlns:o="urn:schemas-microsoft-com:office:office" xmlns:oel="http://schemas.microsoft.com/office/2019/extlst" xmlns:r="http://schemas.openxmlformats.org/officeDocument/2006/relationships" xmlns:m="http://schemas.openxmlformats.org/officeDocument/2006/math" xmlns:v="urn:schemas-microsoft-com:vml" xmlns:wp14="http://schemas.microsoft.com/office/word/2010/wordprocessingDrawing" xmlns:wp="http://schemas.openxmlformats.org/drawingml/2006/wordprocessingDrawing" xmlns:w10="urn:schemas-microsoft-com:office:word" xmlns:w="http://schemas.openxmlformats.org/wordprocessingml/2006/main" xmlns:w14="http://schemas.microsoft.com/office/word/2010/wordml" xmlns:w15="http://schemas.microsoft.com/office/word/2012/wordml" xmlns:w16cex="http://schemas.microsoft.com/office/word/2018/wordml/cex" xmlns:w16cid="http://schemas.microsoft.com/office/word/2016/wordml/cid" xmlns:w16="http://schemas.microsoft.com/office/word/2018/wordml" xmlns:w16sdtdh="http://schemas.microsoft.com/office/word/2020/wordml/sdtdatahash" xmlns:w16se="http://schemas.microsoft.com/office/word/2015/wordml/symex" xmlns:wpg="http://schemas.microsoft.com/office/word/2010/wordprocessingGroup" xmlns:wpi="http://schemas.microsoft.com/office/word/2010/wordprocessingInk" xmlns:wne="http://schemas.microsoft.com/office/word/2006/wordml" xmlns:wps="http://schemas.microsoft.com/office/word/2010/wordprocessingShape" mc:Ignorable="w14 w15 w16se w16cid w16 w16cex w16sdtdh wp14">
+<w:ftr xmlns:wpc="http://schemas.microsoft.com/office/word/2010/wordprocessingCanvas" xmlns:cx="http://schemas.microsoft.com/office/drawing/2014/chartex" xmlns:cx1="http://schemas.microsoft.com/office/drawing/2015/9/8/chartex" xmlns:cx2="http://schemas.microsoft.com/office/drawing/2015/10/21/chartex" xmlns:cx3="http://schemas.microsoft.com/office/drawing/2016/5/9/chartex" xmlns:cx4="http://schemas.microsoft.com/office/drawing/2016/5/10/chartex" xmlns:cx5="http://schemas.microsoft.com/office/drawing/2016/5/11/chartex" xmlns:cx6="http://schemas.microsoft.com/office/drawing/2016/5/12/chartex" xmlns:cx7="http://schemas.microsoft.com/office/drawing/2016/5/13/chartex" xmlns:cx8="http://schemas.microsoft.com/office/drawing/2016/5/14/chartex" xmlns:mc="http://schemas.openxmlformats.org/markup-compatibility/2006" xmlns:aink="http://schemas.microsoft.com/office/drawing/2016/ink" xmlns:am3d="http://schemas.microsoft.com/office/drawing/2017/model3d" xmlns:o="urn:schemas-microsoft-com:office:office" xmlns:r="http://schemas.openxmlformats.org/officeDocument/2006/relationships" xmlns:m="http://schemas.openxmlformats.org/officeDocument/2006/math" xmlns:v="urn:schemas-microsoft-com:vml" xmlns:wp14="http://schemas.microsoft.com/office/word/2010/wordprocessingDrawing" xmlns:wp="http://schemas.openxmlformats.org/drawingml/2006/wordprocessingDrawing" xmlns:w10="urn:schemas-microsoft-com:office:word" xmlns:w="http://schemas.openxmlformats.org/wordprocessingml/2006/main" xmlns:w14="http://schemas.microsoft.com/office/word/2010/wordml" xmlns:w15="http://schemas.microsoft.com/office/word/2012/wordml" xmlns:w16cex="http://schemas.microsoft.com/office/word/2018/wordml/cex" xmlns:w16cid="http://schemas.microsoft.com/office/word/2016/wordml/cid" xmlns:w16="http://schemas.microsoft.com/office/word/2018/wordml" xmlns:w16sdtdh="http://schemas.microsoft.com/office/word/2020/wordml/sdtdatahash" xmlns:w16se="http://schemas.microsoft.com/office/word/2015/wordml/symex" xmlns:wpg="http://schemas.microsoft.com/office/word/2010/wordprocessingGroup" xmlns:wpi="http://schemas.microsoft.com/office/word/2010/wordprocessingInk" xmlns:wne="http://schemas.microsoft.com/office/word/2006/wordml" xmlns:wps="http://schemas.microsoft.com/office/word/2010/wordprocessingShape" mc:Ignorable="w14 w15 w16se w16cid w16 w16cex w16sdtdh wp14">
   <w:sdt>
     <w:sdtPr>
       <w:rPr>
@@ -2523,7 +5309,7 @@
 </file>
 
 <file path=word/footer3.xml><?xml version="1.0" encoding="utf-8"?>
-<w:ftr xmlns:wpc="http://schemas.microsoft.com/office/word/2010/wordprocessingCanvas" xmlns:cx="http://schemas.microsoft.com/office/drawing/2014/chartex" xmlns:cx1="http://schemas.microsoft.com/office/drawing/2015/9/8/chartex" xmlns:cx2="http://schemas.microsoft.com/office/drawing/2015/10/21/chartex" xmlns:cx3="http://schemas.microsoft.com/office/drawing/2016/5/9/chartex" xmlns:cx4="http://schemas.microsoft.com/office/drawing/2016/5/10/chartex" xmlns:cx5="http://schemas.microsoft.com/office/drawing/2016/5/11/chartex" xmlns:cx6="http://schemas.microsoft.com/office/drawing/2016/5/12/chartex" xmlns:cx7="http://schemas.microsoft.com/office/drawing/2016/5/13/chartex" xmlns:cx8="http://schemas.microsoft.com/office/drawing/2016/5/14/chartex" xmlns:mc="http://schemas.openxmlformats.org/markup-compatibility/2006" xmlns:aink="http://schemas.microsoft.com/office/drawing/2016/ink" xmlns:am3d="http://schemas.microsoft.com/office/drawing/2017/model3d" xmlns:o="urn:schemas-microsoft-com:office:office" xmlns:oel="http://schemas.microsoft.com/office/2019/extlst" xmlns:r="http://schemas.openxmlformats.org/officeDocument/2006/relationships" xmlns:m="http://schemas.openxmlformats.org/officeDocument/2006/math" xmlns:v="urn:schemas-microsoft-com:vml" xmlns:wp14="http://schemas.microsoft.com/office/word/2010/wordprocessingDrawing" xmlns:wp="http://schemas.openxmlformats.org/drawingml/2006/wordprocessingDrawing" xmlns:w10="urn:schemas-microsoft-com:office:word" xmlns:w="http://schemas.openxmlformats.org/wordprocessingml/2006/main" xmlns:w14="http://schemas.microsoft.com/office/word/2010/wordml" xmlns:w15="http://schemas.microsoft.com/office/word/2012/wordml" xmlns:w16cex="http://schemas.microsoft.com/office/word/2018/wordml/cex" xmlns:w16cid="http://schemas.microsoft.com/office/word/2016/wordml/cid" xmlns:w16="http://schemas.microsoft.com/office/word/2018/wordml" xmlns:w16sdtdh="http://schemas.microsoft.com/office/word/2020/wordml/sdtdatahash" xmlns:w16se="http://schemas.microsoft.com/office/word/2015/wordml/symex" xmlns:wpg="http://schemas.microsoft.com/office/word/2010/wordprocessingGroup" xmlns:wpi="http://schemas.microsoft.com/office/word/2010/wordprocessingInk" xmlns:wne="http://schemas.microsoft.com/office/word/2006/wordml" xmlns:wps="http://schemas.microsoft.com/office/word/2010/wordprocessingShape" mc:Ignorable="w14 w15 w16se w16cid w16 w16cex w16sdtdh wp14">
+<w:ftr xmlns:wpc="http://schemas.microsoft.com/office/word/2010/wordprocessingCanvas" xmlns:cx="http://schemas.microsoft.com/office/drawing/2014/chartex" xmlns:cx1="http://schemas.microsoft.com/office/drawing/2015/9/8/chartex" xmlns:cx2="http://schemas.microsoft.com/office/drawing/2015/10/21/chartex" xmlns:cx3="http://schemas.microsoft.com/office/drawing/2016/5/9/chartex" xmlns:cx4="http://schemas.microsoft.com/office/drawing/2016/5/10/chartex" xmlns:cx5="http://schemas.microsoft.com/office/drawing/2016/5/11/chartex" xmlns:cx6="http://schemas.microsoft.com/office/drawing/2016/5/12/chartex" xmlns:cx7="http://schemas.microsoft.com/office/drawing/2016/5/13/chartex" xmlns:cx8="http://schemas.microsoft.com/office/drawing/2016/5/14/chartex" xmlns:mc="http://schemas.openxmlformats.org/markup-compatibility/2006" xmlns:aink="http://schemas.microsoft.com/office/drawing/2016/ink" xmlns:am3d="http://schemas.microsoft.com/office/drawing/2017/model3d" xmlns:o="urn:schemas-microsoft-com:office:office" xmlns:r="http://schemas.openxmlformats.org/officeDocument/2006/relationships" xmlns:m="http://schemas.openxmlformats.org/officeDocument/2006/math" xmlns:v="urn:schemas-microsoft-com:vml" xmlns:wp14="http://schemas.microsoft.com/office/word/2010/wordprocessingDrawing" xmlns:wp="http://schemas.openxmlformats.org/drawingml/2006/wordprocessingDrawing" xmlns:w10="urn:schemas-microsoft-com:office:word" xmlns:w="http://schemas.openxmlformats.org/wordprocessingml/2006/main" xmlns:w14="http://schemas.microsoft.com/office/word/2010/wordml" xmlns:w15="http://schemas.microsoft.com/office/word/2012/wordml" xmlns:w16cex="http://schemas.microsoft.com/office/word/2018/wordml/cex" xmlns:w16cid="http://schemas.microsoft.com/office/word/2016/wordml/cid" xmlns:w16="http://schemas.microsoft.com/office/word/2018/wordml" xmlns:w16sdtdh="http://schemas.microsoft.com/office/word/2020/wordml/sdtdatahash" xmlns:w16se="http://schemas.microsoft.com/office/word/2015/wordml/symex" xmlns:wpg="http://schemas.microsoft.com/office/word/2010/wordprocessingGroup" xmlns:wpi="http://schemas.microsoft.com/office/word/2010/wordprocessingInk" xmlns:wne="http://schemas.microsoft.com/office/word/2006/wordml" xmlns:wps="http://schemas.microsoft.com/office/word/2010/wordprocessingShape" mc:Ignorable="w14 w15 w16se w16cid w16 w16cex w16sdtdh wp14">
   <w:p>
     <w:pPr>
       <w:pStyle w:val="Footer"/>
@@ -2574,7 +5360,7 @@
 </file>
 
 <file path=word/footnotes.xml><?xml version="1.0" encoding="utf-8"?>
-<w:footnotes xmlns:wpc="http://schemas.microsoft.com/office/word/2010/wordprocessingCanvas" xmlns:cx="http://schemas.microsoft.com/office/drawing/2014/chartex" xmlns:cx1="http://schemas.microsoft.com/office/drawing/2015/9/8/chartex" xmlns:cx2="http://schemas.microsoft.com/office/drawing/2015/10/21/chartex" xmlns:cx3="http://schemas.microsoft.com/office/drawing/2016/5/9/chartex" xmlns:cx4="http://schemas.microsoft.com/office/drawing/2016/5/10/chartex" xmlns:cx5="http://schemas.microsoft.com/office/drawing/2016/5/11/chartex" xmlns:cx6="http://schemas.microsoft.com/office/drawing/2016/5/12/chartex" xmlns:cx7="http://schemas.microsoft.com/office/drawing/2016/5/13/chartex" xmlns:cx8="http://schemas.microsoft.com/office/drawing/2016/5/14/chartex" xmlns:mc="http://schemas.openxmlformats.org/markup-compatibility/2006" xmlns:aink="http://schemas.microsoft.com/office/drawing/2016/ink" xmlns:am3d="http://schemas.microsoft.com/office/drawing/2017/model3d" xmlns:o="urn:schemas-microsoft-com:office:office" xmlns:oel="http://schemas.microsoft.com/office/2019/extlst" xmlns:r="http://schemas.openxmlformats.org/officeDocument/2006/relationships" xmlns:m="http://schemas.openxmlformats.org/officeDocument/2006/math" xmlns:v="urn:schemas-microsoft-com:vml" xmlns:wp14="http://schemas.microsoft.com/office/word/2010/wordprocessingDrawing" xmlns:wp="http://schemas.openxmlformats.org/drawingml/2006/wordprocessingDrawing" xmlns:w10="urn:schemas-microsoft-com:office:word" xmlns:w="http://schemas.openxmlformats.org/wordprocessingml/2006/main" xmlns:w14="http://schemas.microsoft.com/office/word/2010/wordml" xmlns:w15="http://schemas.microsoft.com/office/word/2012/wordml" xmlns:w16cex="http://schemas.microsoft.com/office/word/2018/wordml/cex" xmlns:w16cid="http://schemas.microsoft.com/office/word/2016/wordml/cid" xmlns:w16="http://schemas.microsoft.com/office/word/2018/wordml" xmlns:w16sdtdh="http://schemas.microsoft.com/office/word/2020/wordml/sdtdatahash" xmlns:w16se="http://schemas.microsoft.com/office/word/2015/wordml/symex" xmlns:wpg="http://schemas.microsoft.com/office/word/2010/wordprocessingGroup" xmlns:wpi="http://schemas.microsoft.com/office/word/2010/wordprocessingInk" xmlns:wne="http://schemas.microsoft.com/office/word/2006/wordml" xmlns:wps="http://schemas.microsoft.com/office/word/2010/wordprocessingShape" mc:Ignorable="w14 w15 w16se w16cid w16 w16cex w16sdtdh wp14">
+<w:footnotes xmlns:wpc="http://schemas.microsoft.com/office/word/2010/wordprocessingCanvas" xmlns:cx="http://schemas.microsoft.com/office/drawing/2014/chartex" xmlns:cx1="http://schemas.microsoft.com/office/drawing/2015/9/8/chartex" xmlns:cx2="http://schemas.microsoft.com/office/drawing/2015/10/21/chartex" xmlns:cx3="http://schemas.microsoft.com/office/drawing/2016/5/9/chartex" xmlns:cx4="http://schemas.microsoft.com/office/drawing/2016/5/10/chartex" xmlns:cx5="http://schemas.microsoft.com/office/drawing/2016/5/11/chartex" xmlns:cx6="http://schemas.microsoft.com/office/drawing/2016/5/12/chartex" xmlns:cx7="http://schemas.microsoft.com/office/drawing/2016/5/13/chartex" xmlns:cx8="http://schemas.microsoft.com/office/drawing/2016/5/14/chartex" xmlns:mc="http://schemas.openxmlformats.org/markup-compatibility/2006" xmlns:aink="http://schemas.microsoft.com/office/drawing/2016/ink" xmlns:am3d="http://schemas.microsoft.com/office/drawing/2017/model3d" xmlns:o="urn:schemas-microsoft-com:office:office" xmlns:r="http://schemas.openxmlformats.org/officeDocument/2006/relationships" xmlns:m="http://schemas.openxmlformats.org/officeDocument/2006/math" xmlns:v="urn:schemas-microsoft-com:vml" xmlns:wp14="http://schemas.microsoft.com/office/word/2010/wordprocessingDrawing" xmlns:wp="http://schemas.openxmlformats.org/drawingml/2006/wordprocessingDrawing" xmlns:w10="urn:schemas-microsoft-com:office:word" xmlns:w="http://schemas.openxmlformats.org/wordprocessingml/2006/main" xmlns:w14="http://schemas.microsoft.com/office/word/2010/wordml" xmlns:w15="http://schemas.microsoft.com/office/word/2012/wordml" xmlns:w16cex="http://schemas.microsoft.com/office/word/2018/wordml/cex" xmlns:w16cid="http://schemas.microsoft.com/office/word/2016/wordml/cid" xmlns:w16="http://schemas.microsoft.com/office/word/2018/wordml" xmlns:w16sdtdh="http://schemas.microsoft.com/office/word/2020/wordml/sdtdatahash" xmlns:w16se="http://schemas.microsoft.com/office/word/2015/wordml/symex" xmlns:wpg="http://schemas.microsoft.com/office/word/2010/wordprocessingGroup" xmlns:wpi="http://schemas.microsoft.com/office/word/2010/wordprocessingInk" xmlns:wne="http://schemas.microsoft.com/office/word/2006/wordml" xmlns:wps="http://schemas.microsoft.com/office/word/2010/wordprocessingShape" mc:Ignorable="w14 w15 w16se w16cid w16 w16cex w16sdtdh wp14">
   <w:footnote w:type="separator" w:id="-1">
     <w:p>
       <w:r>
@@ -2593,9 +5379,186 @@
 </file>
 
 <file path=word/numbering.xml><?xml version="1.0" encoding="utf-8"?>
-<w:numbering xmlns:wpc="http://schemas.microsoft.com/office/word/2010/wordprocessingCanvas" xmlns:cx="http://schemas.microsoft.com/office/drawing/2014/chartex" xmlns:cx1="http://schemas.microsoft.com/office/drawing/2015/9/8/chartex" xmlns:cx2="http://schemas.microsoft.com/office/drawing/2015/10/21/chartex" xmlns:cx3="http://schemas.microsoft.com/office/drawing/2016/5/9/chartex" xmlns:cx4="http://schemas.microsoft.com/office/drawing/2016/5/10/chartex" xmlns:cx5="http://schemas.microsoft.com/office/drawing/2016/5/11/chartex" xmlns:cx6="http://schemas.microsoft.com/office/drawing/2016/5/12/chartex" xmlns:cx7="http://schemas.microsoft.com/office/drawing/2016/5/13/chartex" xmlns:cx8="http://schemas.microsoft.com/office/drawing/2016/5/14/chartex" xmlns:mc="http://schemas.openxmlformats.org/markup-compatibility/2006" xmlns:aink="http://schemas.microsoft.com/office/drawing/2016/ink" xmlns:am3d="http://schemas.microsoft.com/office/drawing/2017/model3d" xmlns:o="urn:schemas-microsoft-com:office:office" xmlns:oel="http://schemas.microsoft.com/office/2019/extlst" xmlns:r="http://schemas.openxmlformats.org/officeDocument/2006/relationships" xmlns:m="http://schemas.openxmlformats.org/officeDocument/2006/math" xmlns:v="urn:schemas-microsoft-com:vml" xmlns:wp14="http://schemas.microsoft.com/office/word/2010/wordprocessingDrawing" xmlns:wp="http://schemas.openxmlformats.org/drawingml/2006/wordprocessingDrawing" xmlns:w10="urn:schemas-microsoft-com:office:word" xmlns:w="http://schemas.openxmlformats.org/wordprocessingml/2006/main" xmlns:w14="http://schemas.microsoft.com/office/word/2010/wordml" xmlns:w15="http://schemas.microsoft.com/office/word/2012/wordml" xmlns:w16cex="http://schemas.microsoft.com/office/word/2018/wordml/cex" xmlns:w16cid="http://schemas.microsoft.com/office/word/2016/wordml/cid" xmlns:w16="http://schemas.microsoft.com/office/word/2018/wordml" xmlns:w16sdtdh="http://schemas.microsoft.com/office/word/2020/wordml/sdtdatahash" xmlns:w16se="http://schemas.microsoft.com/office/word/2015/wordml/symex" xmlns:wpg="http://schemas.microsoft.com/office/word/2010/wordprocessingGroup" xmlns:wpi="http://schemas.microsoft.com/office/word/2010/wordprocessingInk" xmlns:wne="http://schemas.microsoft.com/office/word/2006/wordml" xmlns:wps="http://schemas.microsoft.com/office/word/2010/wordprocessingShape" mc:Ignorable="w14 w15 w16se w16cid w16 w16cex w16sdtdh wp14">
+<w:numbering xmlns:wpc="http://schemas.microsoft.com/office/word/2010/wordprocessingCanvas" xmlns:cx="http://schemas.microsoft.com/office/drawing/2014/chartex" xmlns:cx1="http://schemas.microsoft.com/office/drawing/2015/9/8/chartex" xmlns:cx2="http://schemas.microsoft.com/office/drawing/2015/10/21/chartex" xmlns:cx3="http://schemas.microsoft.com/office/drawing/2016/5/9/chartex" xmlns:cx4="http://schemas.microsoft.com/office/drawing/2016/5/10/chartex" xmlns:cx5="http://schemas.microsoft.com/office/drawing/2016/5/11/chartex" xmlns:cx6="http://schemas.microsoft.com/office/drawing/2016/5/12/chartex" xmlns:cx7="http://schemas.microsoft.com/office/drawing/2016/5/13/chartex" xmlns:cx8="http://schemas.microsoft.com/office/drawing/2016/5/14/chartex" xmlns:mc="http://schemas.openxmlformats.org/markup-compatibility/2006" xmlns:aink="http://schemas.microsoft.com/office/drawing/2016/ink" xmlns:am3d="http://schemas.microsoft.com/office/drawing/2017/model3d" xmlns:o="urn:schemas-microsoft-com:office:office" xmlns:r="http://schemas.openxmlformats.org/officeDocument/2006/relationships" xmlns:m="http://schemas.openxmlformats.org/officeDocument/2006/math" xmlns:v="urn:schemas-microsoft-com:vml" xmlns:wp14="http://schemas.microsoft.com/office/word/2010/wordprocessingDrawing" xmlns:wp="http://schemas.openxmlformats.org/drawingml/2006/wordprocessingDrawing" xmlns:w10="urn:schemas-microsoft-com:office:word" xmlns:w="http://schemas.openxmlformats.org/wordprocessingml/2006/main" xmlns:w14="http://schemas.microsoft.com/office/word/2010/wordml" xmlns:w15="http://schemas.microsoft.com/office/word/2012/wordml" xmlns:w16cex="http://schemas.microsoft.com/office/word/2018/wordml/cex" xmlns:w16cid="http://schemas.microsoft.com/office/word/2016/wordml/cid" xmlns:w16="http://schemas.microsoft.com/office/word/2018/wordml" xmlns:w16sdtdh="http://schemas.microsoft.com/office/word/2020/wordml/sdtdatahash" xmlns:w16se="http://schemas.microsoft.com/office/word/2015/wordml/symex" xmlns:wpg="http://schemas.microsoft.com/office/word/2010/wordprocessingGroup" xmlns:wpi="http://schemas.microsoft.com/office/word/2010/wordprocessingInk" xmlns:wne="http://schemas.microsoft.com/office/word/2006/wordml" xmlns:wps="http://schemas.microsoft.com/office/word/2010/wordprocessingShape" mc:Ignorable="w14 w15 w16se w16cid w16 w16cex w16sdtdh wp14">
   <w:abstractNum w:abstractNumId="0" w15:restartNumberingAfterBreak="0">
-    <w:nsid w:val="718A1737"/>
+    <w:nsid w:val="02D55E0E"/>
+    <w:multiLevelType w:val="multilevel"/>
+    <w:tmpl w:val="0409001F"/>
+    <w:lvl w:ilvl="0">
+      <w:start w:val="1"/>
+      <w:numFmt w:val="decimal"/>
+      <w:lvlText w:val="%1."/>
+      <w:lvlJc w:val="left"/>
+      <w:pPr>
+        <w:ind w:left="360" w:hanging="360"/>
+      </w:pPr>
+    </w:lvl>
+    <w:lvl w:ilvl="1">
+      <w:start w:val="1"/>
+      <w:numFmt w:val="decimal"/>
+      <w:lvlText w:val="%1.%2."/>
+      <w:lvlJc w:val="left"/>
+      <w:pPr>
+        <w:ind w:left="792" w:hanging="432"/>
+      </w:pPr>
+    </w:lvl>
+    <w:lvl w:ilvl="2">
+      <w:start w:val="1"/>
+      <w:numFmt w:val="decimal"/>
+      <w:lvlText w:val="%1.%2.%3."/>
+      <w:lvlJc w:val="left"/>
+      <w:pPr>
+        <w:ind w:left="1224" w:hanging="504"/>
+      </w:pPr>
+    </w:lvl>
+    <w:lvl w:ilvl="3">
+      <w:start w:val="1"/>
+      <w:numFmt w:val="decimal"/>
+      <w:lvlText w:val="%1.%2.%3.%4."/>
+      <w:lvlJc w:val="left"/>
+      <w:pPr>
+        <w:ind w:left="1728" w:hanging="648"/>
+      </w:pPr>
+    </w:lvl>
+    <w:lvl w:ilvl="4">
+      <w:start w:val="1"/>
+      <w:numFmt w:val="decimal"/>
+      <w:lvlText w:val="%1.%2.%3.%4.%5."/>
+      <w:lvlJc w:val="left"/>
+      <w:pPr>
+        <w:ind w:left="2232" w:hanging="792"/>
+      </w:pPr>
+    </w:lvl>
+    <w:lvl w:ilvl="5">
+      <w:start w:val="1"/>
+      <w:numFmt w:val="decimal"/>
+      <w:lvlText w:val="%1.%2.%3.%4.%5.%6."/>
+      <w:lvlJc w:val="left"/>
+      <w:pPr>
+        <w:ind w:left="2736" w:hanging="936"/>
+      </w:pPr>
+    </w:lvl>
+    <w:lvl w:ilvl="6">
+      <w:start w:val="1"/>
+      <w:numFmt w:val="decimal"/>
+      <w:lvlText w:val="%1.%2.%3.%4.%5.%6.%7."/>
+      <w:lvlJc w:val="left"/>
+      <w:pPr>
+        <w:ind w:left="3240" w:hanging="1080"/>
+      </w:pPr>
+    </w:lvl>
+    <w:lvl w:ilvl="7">
+      <w:start w:val="1"/>
+      <w:numFmt w:val="decimal"/>
+      <w:lvlText w:val="%1.%2.%3.%4.%5.%6.%7.%8."/>
+      <w:lvlJc w:val="left"/>
+      <w:pPr>
+        <w:ind w:left="3744" w:hanging="1224"/>
+      </w:pPr>
+    </w:lvl>
+    <w:lvl w:ilvl="8">
+      <w:start w:val="1"/>
+      <w:numFmt w:val="decimal"/>
+      <w:lvlText w:val="%1.%2.%3.%4.%5.%6.%7.%8.%9."/>
+      <w:lvlJc w:val="left"/>
+      <w:pPr>
+        <w:ind w:left="4320" w:hanging="1440"/>
+      </w:pPr>
+    </w:lvl>
+  </w:abstractNum>
+  <w:abstractNum w:abstractNumId="1" w15:restartNumberingAfterBreak="0">
+    <w:nsid w:val="0D6F11D6"/>
+    <w:multiLevelType w:val="hybridMultilevel"/>
+    <w:tmpl w:val="E05A5BA6"/>
+    <w:lvl w:ilvl="0" w:tplc="801C328E">
+      <w:start w:val="1"/>
+      <w:numFmt w:val="decimal"/>
+      <w:lvlText w:val="%1."/>
+      <w:lvlJc w:val="left"/>
+      <w:pPr>
+        <w:ind w:left="720" w:hanging="360"/>
+      </w:pPr>
+      <w:rPr>
+        <w:rFonts w:ascii="Times New Roman" w:hAnsi="Times New Roman" w:cs="Times New Roman" w:hint="default"/>
+        <w:b/>
+        <w:color w:val="auto"/>
+      </w:rPr>
+    </w:lvl>
+    <w:lvl w:ilvl="1" w:tplc="04090019" w:tentative="1">
+      <w:start w:val="1"/>
+      <w:numFmt w:val="lowerLetter"/>
+      <w:lvlText w:val="%2."/>
+      <w:lvlJc w:val="left"/>
+      <w:pPr>
+        <w:ind w:left="1440" w:hanging="360"/>
+      </w:pPr>
+    </w:lvl>
+    <w:lvl w:ilvl="2" w:tplc="0409001B" w:tentative="1">
+      <w:start w:val="1"/>
+      <w:numFmt w:val="lowerRoman"/>
+      <w:lvlText w:val="%3."/>
+      <w:lvlJc w:val="right"/>
+      <w:pPr>
+        <w:ind w:left="2160" w:hanging="180"/>
+      </w:pPr>
+    </w:lvl>
+    <w:lvl w:ilvl="3" w:tplc="0409000F" w:tentative="1">
+      <w:start w:val="1"/>
+      <w:numFmt w:val="decimal"/>
+      <w:lvlText w:val="%4."/>
+      <w:lvlJc w:val="left"/>
+      <w:pPr>
+        <w:ind w:left="2880" w:hanging="360"/>
+      </w:pPr>
+    </w:lvl>
+    <w:lvl w:ilvl="4" w:tplc="04090019" w:tentative="1">
+      <w:start w:val="1"/>
+      <w:numFmt w:val="lowerLetter"/>
+      <w:lvlText w:val="%5."/>
+      <w:lvlJc w:val="left"/>
+      <w:pPr>
+        <w:ind w:left="3600" w:hanging="360"/>
+      </w:pPr>
+    </w:lvl>
+    <w:lvl w:ilvl="5" w:tplc="0409001B" w:tentative="1">
+      <w:start w:val="1"/>
+      <w:numFmt w:val="lowerRoman"/>
+      <w:lvlText w:val="%6."/>
+      <w:lvlJc w:val="right"/>
+      <w:pPr>
+        <w:ind w:left="4320" w:hanging="180"/>
+      </w:pPr>
+    </w:lvl>
+    <w:lvl w:ilvl="6" w:tplc="0409000F" w:tentative="1">
+      <w:start w:val="1"/>
+      <w:numFmt w:val="decimal"/>
+      <w:lvlText w:val="%7."/>
+      <w:lvlJc w:val="left"/>
+      <w:pPr>
+        <w:ind w:left="5040" w:hanging="360"/>
+      </w:pPr>
+    </w:lvl>
+    <w:lvl w:ilvl="7" w:tplc="04090019" w:tentative="1">
+      <w:start w:val="1"/>
+      <w:numFmt w:val="lowerLetter"/>
+      <w:lvlText w:val="%8."/>
+      <w:lvlJc w:val="left"/>
+      <w:pPr>
+        <w:ind w:left="5760" w:hanging="360"/>
+      </w:pPr>
+    </w:lvl>
+    <w:lvl w:ilvl="8" w:tplc="0409001B" w:tentative="1">
+      <w:start w:val="1"/>
+      <w:numFmt w:val="lowerRoman"/>
+      <w:lvlText w:val="%9."/>
+      <w:lvlJc w:val="right"/>
+      <w:pPr>
+        <w:ind w:left="6480" w:hanging="180"/>
+      </w:pPr>
+    </w:lvl>
+  </w:abstractNum>
+  <w:abstractNum w:abstractNumId="2" w15:restartNumberingAfterBreak="0">
+    <w:nsid w:val="2ABF0C20"/>
     <w:multiLevelType w:val="multilevel"/>
     <w:tmpl w:val="C9A69ACA"/>
     <w:lvl w:ilvl="0">
@@ -2715,8 +5678,324 @@
       </w:rPr>
     </w:lvl>
   </w:abstractNum>
+  <w:abstractNum w:abstractNumId="3" w15:restartNumberingAfterBreak="0">
+    <w:nsid w:val="4BA9600B"/>
+    <w:multiLevelType w:val="hybridMultilevel"/>
+    <w:tmpl w:val="126E690E"/>
+    <w:lvl w:ilvl="0" w:tplc="55FACAFE">
+      <w:start w:val="1"/>
+      <w:numFmt w:val="decimal"/>
+      <w:lvlText w:val="%1."/>
+      <w:lvlJc w:val="left"/>
+      <w:pPr>
+        <w:ind w:left="720" w:hanging="360"/>
+      </w:pPr>
+      <w:rPr>
+        <w:rFonts w:hint="default"/>
+      </w:rPr>
+    </w:lvl>
+    <w:lvl w:ilvl="1" w:tplc="04090019">
+      <w:start w:val="1"/>
+      <w:numFmt w:val="lowerLetter"/>
+      <w:lvlText w:val="%2."/>
+      <w:lvlJc w:val="left"/>
+      <w:pPr>
+        <w:ind w:left="1440" w:hanging="360"/>
+      </w:pPr>
+    </w:lvl>
+    <w:lvl w:ilvl="2" w:tplc="0409001B" w:tentative="1">
+      <w:start w:val="1"/>
+      <w:numFmt w:val="lowerRoman"/>
+      <w:lvlText w:val="%3."/>
+      <w:lvlJc w:val="right"/>
+      <w:pPr>
+        <w:ind w:left="2160" w:hanging="180"/>
+      </w:pPr>
+    </w:lvl>
+    <w:lvl w:ilvl="3" w:tplc="0409000F" w:tentative="1">
+      <w:start w:val="1"/>
+      <w:numFmt w:val="decimal"/>
+      <w:lvlText w:val="%4."/>
+      <w:lvlJc w:val="left"/>
+      <w:pPr>
+        <w:ind w:left="2880" w:hanging="360"/>
+      </w:pPr>
+    </w:lvl>
+    <w:lvl w:ilvl="4" w:tplc="04090019" w:tentative="1">
+      <w:start w:val="1"/>
+      <w:numFmt w:val="lowerLetter"/>
+      <w:lvlText w:val="%5."/>
+      <w:lvlJc w:val="left"/>
+      <w:pPr>
+        <w:ind w:left="3600" w:hanging="360"/>
+      </w:pPr>
+    </w:lvl>
+    <w:lvl w:ilvl="5" w:tplc="0409001B" w:tentative="1">
+      <w:start w:val="1"/>
+      <w:numFmt w:val="lowerRoman"/>
+      <w:lvlText w:val="%6."/>
+      <w:lvlJc w:val="right"/>
+      <w:pPr>
+        <w:ind w:left="4320" w:hanging="180"/>
+      </w:pPr>
+    </w:lvl>
+    <w:lvl w:ilvl="6" w:tplc="0409000F" w:tentative="1">
+      <w:start w:val="1"/>
+      <w:numFmt w:val="decimal"/>
+      <w:lvlText w:val="%7."/>
+      <w:lvlJc w:val="left"/>
+      <w:pPr>
+        <w:ind w:left="5040" w:hanging="360"/>
+      </w:pPr>
+    </w:lvl>
+    <w:lvl w:ilvl="7" w:tplc="04090019" w:tentative="1">
+      <w:start w:val="1"/>
+      <w:numFmt w:val="lowerLetter"/>
+      <w:lvlText w:val="%8."/>
+      <w:lvlJc w:val="left"/>
+      <w:pPr>
+        <w:ind w:left="5760" w:hanging="360"/>
+      </w:pPr>
+    </w:lvl>
+    <w:lvl w:ilvl="8" w:tplc="0409001B" w:tentative="1">
+      <w:start w:val="1"/>
+      <w:numFmt w:val="lowerRoman"/>
+      <w:lvlText w:val="%9."/>
+      <w:lvlJc w:val="right"/>
+      <w:pPr>
+        <w:ind w:left="6480" w:hanging="180"/>
+      </w:pPr>
+    </w:lvl>
+  </w:abstractNum>
+  <w:abstractNum w:abstractNumId="4" w15:restartNumberingAfterBreak="0">
+    <w:nsid w:val="718A1737"/>
+    <w:multiLevelType w:val="multilevel"/>
+    <w:tmpl w:val="C9A69ACA"/>
+    <w:lvl w:ilvl="0">
+      <w:start w:val="1"/>
+      <w:numFmt w:val="decimal"/>
+      <w:lvlText w:val="%1."/>
+      <w:lvlJc w:val="left"/>
+      <w:pPr>
+        <w:ind w:left="720" w:hanging="360"/>
+      </w:pPr>
+      <w:rPr>
+        <w:rFonts w:hint="default"/>
+      </w:rPr>
+    </w:lvl>
+    <w:lvl w:ilvl="1">
+      <w:start w:val="1"/>
+      <w:numFmt w:val="decimal"/>
+      <w:isLgl/>
+      <w:lvlText w:val="%1.%2"/>
+      <w:lvlJc w:val="left"/>
+      <w:pPr>
+        <w:ind w:left="1815" w:hanging="375"/>
+      </w:pPr>
+      <w:rPr>
+        <w:rFonts w:hint="default"/>
+      </w:rPr>
+    </w:lvl>
+    <w:lvl w:ilvl="2">
+      <w:start w:val="1"/>
+      <w:numFmt w:val="decimal"/>
+      <w:isLgl/>
+      <w:lvlText w:val="%1.%2.%3"/>
+      <w:lvlJc w:val="left"/>
+      <w:pPr>
+        <w:ind w:left="3240" w:hanging="720"/>
+      </w:pPr>
+      <w:rPr>
+        <w:rFonts w:hint="default"/>
+      </w:rPr>
+    </w:lvl>
+    <w:lvl w:ilvl="3">
+      <w:start w:val="1"/>
+      <w:numFmt w:val="decimal"/>
+      <w:isLgl/>
+      <w:lvlText w:val="%1.%2.%3.%4"/>
+      <w:lvlJc w:val="left"/>
+      <w:pPr>
+        <w:ind w:left="4680" w:hanging="1080"/>
+      </w:pPr>
+      <w:rPr>
+        <w:rFonts w:hint="default"/>
+      </w:rPr>
+    </w:lvl>
+    <w:lvl w:ilvl="4">
+      <w:start w:val="1"/>
+      <w:numFmt w:val="decimal"/>
+      <w:isLgl/>
+      <w:lvlText w:val="%1.%2.%3.%4.%5"/>
+      <w:lvlJc w:val="left"/>
+      <w:pPr>
+        <w:ind w:left="5760" w:hanging="1080"/>
+      </w:pPr>
+      <w:rPr>
+        <w:rFonts w:hint="default"/>
+      </w:rPr>
+    </w:lvl>
+    <w:lvl w:ilvl="5">
+      <w:start w:val="1"/>
+      <w:numFmt w:val="decimal"/>
+      <w:isLgl/>
+      <w:lvlText w:val="%1.%2.%3.%4.%5.%6"/>
+      <w:lvlJc w:val="left"/>
+      <w:pPr>
+        <w:ind w:left="7200" w:hanging="1440"/>
+      </w:pPr>
+      <w:rPr>
+        <w:rFonts w:hint="default"/>
+      </w:rPr>
+    </w:lvl>
+    <w:lvl w:ilvl="6">
+      <w:start w:val="1"/>
+      <w:numFmt w:val="decimal"/>
+      <w:isLgl/>
+      <w:lvlText w:val="%1.%2.%3.%4.%5.%6.%7"/>
+      <w:lvlJc w:val="left"/>
+      <w:pPr>
+        <w:ind w:left="8280" w:hanging="1440"/>
+      </w:pPr>
+      <w:rPr>
+        <w:rFonts w:hint="default"/>
+      </w:rPr>
+    </w:lvl>
+    <w:lvl w:ilvl="7">
+      <w:start w:val="1"/>
+      <w:numFmt w:val="decimal"/>
+      <w:isLgl/>
+      <w:lvlText w:val="%1.%2.%3.%4.%5.%6.%7.%8"/>
+      <w:lvlJc w:val="left"/>
+      <w:pPr>
+        <w:ind w:left="9720" w:hanging="1800"/>
+      </w:pPr>
+      <w:rPr>
+        <w:rFonts w:hint="default"/>
+      </w:rPr>
+    </w:lvl>
+    <w:lvl w:ilvl="8">
+      <w:start w:val="1"/>
+      <w:numFmt w:val="decimal"/>
+      <w:isLgl/>
+      <w:lvlText w:val="%1.%2.%3.%4.%5.%6.%7.%8.%9"/>
+      <w:lvlJc w:val="left"/>
+      <w:pPr>
+        <w:ind w:left="11160" w:hanging="2160"/>
+      </w:pPr>
+      <w:rPr>
+        <w:rFonts w:hint="default"/>
+      </w:rPr>
+    </w:lvl>
+  </w:abstractNum>
+  <w:abstractNum w:abstractNumId="5" w15:restartNumberingAfterBreak="0">
+    <w:nsid w:val="7A061826"/>
+    <w:multiLevelType w:val="hybridMultilevel"/>
+    <w:tmpl w:val="635C5632"/>
+    <w:lvl w:ilvl="0" w:tplc="6608BA44">
+      <w:start w:val="1"/>
+      <w:numFmt w:val="decimal"/>
+      <w:lvlText w:val="%1."/>
+      <w:lvlJc w:val="left"/>
+      <w:pPr>
+        <w:ind w:left="720" w:hanging="360"/>
+      </w:pPr>
+      <w:rPr>
+        <w:rFonts w:ascii="Times New Roman" w:hAnsi="Times New Roman" w:cs="Times New Roman" w:hint="default"/>
+        <w:b/>
+        <w:color w:val="auto"/>
+      </w:rPr>
+    </w:lvl>
+    <w:lvl w:ilvl="1" w:tplc="04090019" w:tentative="1">
+      <w:start w:val="1"/>
+      <w:numFmt w:val="lowerLetter"/>
+      <w:lvlText w:val="%2."/>
+      <w:lvlJc w:val="left"/>
+      <w:pPr>
+        <w:ind w:left="1440" w:hanging="360"/>
+      </w:pPr>
+    </w:lvl>
+    <w:lvl w:ilvl="2" w:tplc="0409001B" w:tentative="1">
+      <w:start w:val="1"/>
+      <w:numFmt w:val="lowerRoman"/>
+      <w:lvlText w:val="%3."/>
+      <w:lvlJc w:val="right"/>
+      <w:pPr>
+        <w:ind w:left="2160" w:hanging="180"/>
+      </w:pPr>
+    </w:lvl>
+    <w:lvl w:ilvl="3" w:tplc="0409000F" w:tentative="1">
+      <w:start w:val="1"/>
+      <w:numFmt w:val="decimal"/>
+      <w:lvlText w:val="%4."/>
+      <w:lvlJc w:val="left"/>
+      <w:pPr>
+        <w:ind w:left="2880" w:hanging="360"/>
+      </w:pPr>
+    </w:lvl>
+    <w:lvl w:ilvl="4" w:tplc="04090019" w:tentative="1">
+      <w:start w:val="1"/>
+      <w:numFmt w:val="lowerLetter"/>
+      <w:lvlText w:val="%5."/>
+      <w:lvlJc w:val="left"/>
+      <w:pPr>
+        <w:ind w:left="3600" w:hanging="360"/>
+      </w:pPr>
+    </w:lvl>
+    <w:lvl w:ilvl="5" w:tplc="0409001B" w:tentative="1">
+      <w:start w:val="1"/>
+      <w:numFmt w:val="lowerRoman"/>
+      <w:lvlText w:val="%6."/>
+      <w:lvlJc w:val="right"/>
+      <w:pPr>
+        <w:ind w:left="4320" w:hanging="180"/>
+      </w:pPr>
+    </w:lvl>
+    <w:lvl w:ilvl="6" w:tplc="0409000F" w:tentative="1">
+      <w:start w:val="1"/>
+      <w:numFmt w:val="decimal"/>
+      <w:lvlText w:val="%7."/>
+      <w:lvlJc w:val="left"/>
+      <w:pPr>
+        <w:ind w:left="5040" w:hanging="360"/>
+      </w:pPr>
+    </w:lvl>
+    <w:lvl w:ilvl="7" w:tplc="04090019" w:tentative="1">
+      <w:start w:val="1"/>
+      <w:numFmt w:val="lowerLetter"/>
+      <w:lvlText w:val="%8."/>
+      <w:lvlJc w:val="left"/>
+      <w:pPr>
+        <w:ind w:left="5760" w:hanging="360"/>
+      </w:pPr>
+    </w:lvl>
+    <w:lvl w:ilvl="8" w:tplc="0409001B" w:tentative="1">
+      <w:start w:val="1"/>
+      <w:numFmt w:val="lowerRoman"/>
+      <w:lvlText w:val="%9."/>
+      <w:lvlJc w:val="right"/>
+      <w:pPr>
+        <w:ind w:left="6480" w:hanging="180"/>
+      </w:pPr>
+    </w:lvl>
+  </w:abstractNum>
   <w:num w:numId="1" w16cid:durableId="1505433017">
+    <w:abstractNumId w:val="4"/>
+  </w:num>
+  <w:num w:numId="2" w16cid:durableId="935985599">
+    <w:abstractNumId w:val="3"/>
+  </w:num>
+  <w:num w:numId="3" w16cid:durableId="450324303">
     <w:abstractNumId w:val="0"/>
+  </w:num>
+  <w:num w:numId="4" w16cid:durableId="339048026">
+    <w:abstractNumId w:val="2"/>
+  </w:num>
+  <w:num w:numId="5" w16cid:durableId="694112142">
+    <w:abstractNumId w:val="5"/>
+  </w:num>
+  <w:num w:numId="6" w16cid:durableId="149836253">
+    <w:abstractNumId w:val="1"/>
   </w:num>
 </w:numbering>
 </file>

</xml_diff>